<commit_message>
updated the reporter ions tutorial
</commit_message>
<xml_diff>
--- a/wiki/tutorial/2 - Quantification/2.2 - Reporter Ions/2.2_reporter_ions.docx
+++ b/wiki/tutorial/2 - Quantification/2.2 - Reporter Ions/2.2_reporter_ions.docx
@@ -1,6 +1,6 @@
 
 <file path=word/document.xml><?xml version="1.0" encoding="utf-8"?>
-<w:document xmlns:ve="http://schemas.openxmlformats.org/markup-compatibility/2006" xmlns:o="urn:schemas-microsoft-com:office:office" xmlns:r="http://schemas.openxmlformats.org/officeDocument/2006/relationships" xmlns:m="http://schemas.openxmlformats.org/officeDocument/2006/math" xmlns:v="urn:schemas-microsoft-com:vml" xmlns:wp="http://schemas.openxmlformats.org/drawingml/2006/wordprocessingDrawing" xmlns:w10="urn:schemas-microsoft-com:office:word" xmlns:w="http://schemas.openxmlformats.org/wordprocessingml/2006/main" xmlns:wne="http://schemas.microsoft.com/office/word/2006/wordml">
+<w:document xmlns:wpc="http://schemas.microsoft.com/office/word/2010/wordprocessingCanvas" xmlns:mc="http://schemas.openxmlformats.org/markup-compatibility/2006" xmlns:o="urn:schemas-microsoft-com:office:office" xmlns:r="http://schemas.openxmlformats.org/officeDocument/2006/relationships" xmlns:m="http://schemas.openxmlformats.org/officeDocument/2006/math" xmlns:v="urn:schemas-microsoft-com:vml" xmlns:wp14="http://schemas.microsoft.com/office/word/2010/wordprocessingDrawing" xmlns:wp="http://schemas.openxmlformats.org/drawingml/2006/wordprocessingDrawing" xmlns:w10="urn:schemas-microsoft-com:office:word" xmlns:w="http://schemas.openxmlformats.org/wordprocessingml/2006/main" xmlns:w14="http://schemas.microsoft.com/office/word/2010/wordml" xmlns:wpg="http://schemas.microsoft.com/office/word/2010/wordprocessingGroup" xmlns:wpi="http://schemas.microsoft.com/office/word/2010/wordprocessingInk" xmlns:wne="http://schemas.microsoft.com/office/word/2006/wordml" xmlns:wps="http://schemas.microsoft.com/office/word/2010/wordprocessingShape" mc:Ignorable="w14 wp14">
   <w:body>
     <w:p>
       <w:pPr>
@@ -118,7 +118,7 @@
                     </pic:cNvPicPr>
                   </pic:nvPicPr>
                   <pic:blipFill>
-                    <a:blip r:embed="rId8" cstate="print"/>
+                    <a:blip r:embed="rId9" cstate="print"/>
                     <a:srcRect/>
                     <a:stretch>
                       <a:fillRect/>
@@ -163,14 +163,27 @@
                   <w:r>
                     <w:t xml:space="preserve">Figure </w:t>
                   </w:r>
-                  <w:fldSimple w:instr=" SEQ Figure \* ARABIC ">
-                    <w:r>
-                      <w:rPr>
-                        <w:noProof/>
-                      </w:rPr>
-                      <w:t>1</w:t>
-                    </w:r>
-                  </w:fldSimple>
+                  <w:r>
+                    <w:fldChar w:fldCharType="begin"/>
+                  </w:r>
+                  <w:r>
+                    <w:instrText xml:space="preserve"> SEQ Figure \* ARABIC </w:instrText>
+                  </w:r>
+                  <w:r>
+                    <w:fldChar w:fldCharType="separate"/>
+                  </w:r>
+                  <w:r>
+                    <w:rPr>
+                      <w:noProof/>
+                    </w:rPr>
+                    <w:t>1</w:t>
+                  </w:r>
+                  <w:r>
+                    <w:rPr>
+                      <w:noProof/>
+                    </w:rPr>
+                    <w:fldChar w:fldCharType="end"/>
+                  </w:r>
                   <w:r>
                     <w:t>:</w:t>
                   </w:r>
@@ -298,14 +311,241 @@
       </w:r>
       <w:proofErr w:type="spellEnd"/>
       <w:r>
-        <w:t xml:space="preserve"> and </w:t>
-      </w:r>
-      <w:r>
         <w:rPr>
           <w:color w:val="1F497D" w:themeColor="text2"/>
         </w:rPr>
+        <w:fldChar w:fldCharType="begin"/>
+      </w:r>
+      <w:r>
+        <w:rPr>
+          <w:color w:val="1F497D" w:themeColor="text2"/>
+        </w:rPr>
+        <w:instrText xml:space="preserve"> HYPERLINK \l "_ENREF_1" \o "Ross, 2004 #23" </w:instrText>
+      </w:r>
+      <w:r>
+        <w:rPr>
+          <w:color w:val="1F497D" w:themeColor="text2"/>
+        </w:rPr>
+      </w:r>
+      <w:r>
+        <w:rPr>
+          <w:color w:val="1F497D" w:themeColor="text2"/>
+        </w:rPr>
+        <w:fldChar w:fldCharType="separate"/>
+      </w:r>
+      <w:r>
+        <w:rPr>
+          <w:color w:val="1F497D" w:themeColor="text2"/>
+        </w:rPr>
+        <w:fldChar w:fldCharType="begin">
+          <w:fldData xml:space="preserve">PEVuZE5vdGU+PENpdGU+PEF1dGhvcj5Sb3NzPC9BdXRob3I+PFllYXI+MjAwNDwvWWVhcj48UmVj
+TnVtPjIzPC9SZWNOdW0+PERpc3BsYXlUZXh0PjxzdHlsZSBmYWNlPSJzdXBlcnNjcmlwdCI+MTwv
+c3R5bGU+PC9EaXNwbGF5VGV4dD48cmVjb3JkPjxyZWMtbnVtYmVyPjIzPC9yZWMtbnVtYmVyPjxm
+b3JlaWduLWtleXM+PGtleSBhcHA9IkVOIiBkYi1pZD0icnp3MGZ2c2E2cnJwNXhldDVkczVmc3ph
+ZnBwZjAyZGZleDVlIj4yMzwva2V5PjwvZm9yZWlnbi1rZXlzPjxyZWYtdHlwZSBuYW1lPSJKb3Vy
+bmFsIEFydGljbGUiPjE3PC9yZWYtdHlwZT48Y29udHJpYnV0b3JzPjxhdXRob3JzPjxhdXRob3I+
+Um9zcywgUC4gTC48L2F1dGhvcj48YXV0aG9yPkh1YW5nLCBZLiBOLjwvYXV0aG9yPjxhdXRob3I+
+TWFyY2hlc2UsIEouIE4uPC9hdXRob3I+PGF1dGhvcj5XaWxsaWFtc29uLCBCLjwvYXV0aG9yPjxh
+dXRob3I+UGFya2VyLCBLLjwvYXV0aG9yPjxhdXRob3I+SGF0dGFuLCBTLjwvYXV0aG9yPjxhdXRo
+b3I+S2hhaW5vdnNraSwgTi48L2F1dGhvcj48YXV0aG9yPlBpbGxhaSwgUy48L2F1dGhvcj48YXV0
+aG9yPkRleSwgUy48L2F1dGhvcj48YXV0aG9yPkRhbmllbHMsIFMuPC9hdXRob3I+PGF1dGhvcj5Q
+dXJrYXlhc3RoYSwgUy48L2F1dGhvcj48YXV0aG9yPkp1aGFzeiwgUC48L2F1dGhvcj48YXV0aG9y
+Pk1hcnRpbiwgUy48L2F1dGhvcj48YXV0aG9yPkJhcnRsZXQtSm9uZXMsIE0uPC9hdXRob3I+PGF1
+dGhvcj5IZSwgRi48L2F1dGhvcj48YXV0aG9yPkphY29ic29uLCBBLjwvYXV0aG9yPjxhdXRob3I+
+UGFwcGluLCBELiBKLjwvYXV0aG9yPjwvYXV0aG9ycz48L2NvbnRyaWJ1dG9ycz48YXV0aC1hZGRy
+ZXNzPkFwcGxpZWQgQmlvc3lzdGVtcywgRnJhbWluZ2hhbSwgTUEgMDE3MDEsIFVTQS48L2F1dGgt
+YWRkcmVzcz48dGl0bGVzPjx0aXRsZT5NdWx0aXBsZXhlZCBwcm90ZWluIHF1YW50aXRhdGlvbiBp
+biBTYWNjaGFyb215Y2VzIGNlcmV2aXNpYWUgdXNpbmcgYW1pbmUtcmVhY3RpdmUgaXNvYmFyaWMg
+dGFnZ2luZyByZWFnZW50czwvdGl0bGU+PHNlY29uZGFyeS10aXRsZT5Nb2wgQ2VsbCBQcm90ZW9t
+aWNzPC9zZWNvbmRhcnktdGl0bGU+PGFsdC10aXRsZT5Nb2xlY3VsYXIgJmFtcDsgY2VsbHVsYXIg
+cHJvdGVvbWljcyA6IE1DUDwvYWx0LXRpdGxlPjwvdGl0bGVzPjxwZXJpb2RpY2FsPjxmdWxsLXRp
+dGxlPk1vbCBDZWxsIFByb3Rlb21pY3M8L2Z1bGwtdGl0bGU+PGFiYnItMT5Nb2xlY3VsYXIgJmFt
+cDsgY2VsbHVsYXIgcHJvdGVvbWljcyA6IE1DUDwvYWJici0xPjwvcGVyaW9kaWNhbD48YWx0LXBl
+cmlvZGljYWw+PGZ1bGwtdGl0bGU+TW9sIENlbGwgUHJvdGVvbWljczwvZnVsbC10aXRsZT48YWJi
+ci0xPk1vbGVjdWxhciAmYW1wOyBjZWxsdWxhciBwcm90ZW9taWNzIDogTUNQPC9hYmJyLTE+PC9h
+bHQtcGVyaW9kaWNhbD48cGFnZXM+MTE1NC02OTwvcGFnZXM+PHZvbHVtZT4zPC92b2x1bWU+PG51
+bWJlcj4xMjwvbnVtYmVyPjxrZXl3b3Jkcz48a2V5d29yZD5DYXRpb25zPC9rZXl3b3JkPjxrZXl3
+b3JkPkNocm9tYXRvZ3JhcGh5LCBJb24gRXhjaGFuZ2U8L2tleXdvcmQ+PGtleXdvcmQ+Q2hyb21h
+dG9ncmFwaHksIExpcXVpZDwva2V5d29yZD48a2V5d29yZD5Eb3duLVJlZ3VsYXRpb248L2tleXdv
+cmQ+PGtleXdvcmQ+RXhvcmlib251Y2xlYXNlcy9tZXRhYm9saXNtPC9rZXl3b3JkPjxrZXl3b3Jk
+PkZ1bmdhbCBQcm90ZWlucy9jaGVtaXN0cnk8L2tleXdvcmQ+PGtleXdvcmQ+SW5kaWNhdG9ycyBh
+bmQgUmVhZ2VudHMvcGhhcm1hY29sb2d5PC9rZXl3b3JkPjxrZXl3b3JkPklvbnM8L2tleXdvcmQ+
+PGtleXdvcmQ+TWFzcyBTcGVjdHJvbWV0cnk8L2tleXdvcmQ+PGtleXdvcmQ+TW9kZWxzLCBDaGVt
+aWNhbDwva2V5d29yZD48a2V5d29yZD5QZXB0aWRlcy9jaGVtaXN0cnk8L2tleXdvcmQ+PGtleXdv
+cmQ+UGhlbm90eXBlPC9rZXl3b3JkPjxrZXl3b3JkPlByb3Rlb21pY3MvKm1ldGhvZHM8L2tleXdv
+cmQ+PGtleXdvcmQ+Uk5BIEhlbGljYXNlcy9tZXRhYm9saXNtPC9rZXl3b3JkPjxrZXl3b3JkPlJO
+QSwgTWVzc2VuZ2VyL21ldGFib2xpc208L2tleXdvcmQ+PGtleXdvcmQ+U2FjY2hhcm9teWNlcyBj
+ZXJldmlzaWFlLyptZXRhYm9saXNtPC9rZXl3b3JkPjxrZXl3b3JkPlNhY2NoYXJvbXljZXMgY2Vy
+ZXZpc2lhZSBQcm90ZWlucy8qY2hlbWlzdHJ5L21ldGFib2xpc208L2tleXdvcmQ+PGtleXdvcmQ+
+U3VjY2luaW1pZGVzL2NoZW1pc3RyeTwva2V5d29yZD48L2tleXdvcmRzPjxkYXRlcz48eWVhcj4y
+MDA0PC95ZWFyPjxwdWItZGF0ZXM+PGRhdGU+RGVjPC9kYXRlPjwvcHViLWRhdGVzPjwvZGF0ZXM+
+PGlzYm4+MTUzNS05NDc2IChQcmludCkmI3hEOzE1MzUtOTQ3NiAoTGlua2luZyk8L2lzYm4+PGFj
+Y2Vzc2lvbi1udW0+MTUzODU2MDA8L2FjY2Vzc2lvbi1udW0+PHVybHM+PHJlbGF0ZWQtdXJscz48
+dXJsPmh0dHA6Ly93d3cubmNiaS5ubG0ubmloLmdvdi9wdWJtZWQvMTUzODU2MDA8L3VybD48L3Jl
+bGF0ZWQtdXJscz48L3VybHM+PGVsZWN0cm9uaWMtcmVzb3VyY2UtbnVtPjEwLjEwNzQvbWNwLk00
+MDAxMjktTUNQMjAwPC9lbGVjdHJvbmljLXJlc291cmNlLW51bT48L3JlY29yZD48L0NpdGU+PC9F
+bmROb3RlPgB=
+</w:fldData>
+        </w:fldChar>
+      </w:r>
+      <w:r>
+        <w:rPr>
+          <w:color w:val="1F497D" w:themeColor="text2"/>
+        </w:rPr>
+        <w:instrText xml:space="preserve"> ADDIN EN.CITE </w:instrText>
+      </w:r>
+      <w:r>
+        <w:rPr>
+          <w:color w:val="1F497D" w:themeColor="text2"/>
+        </w:rPr>
+        <w:fldChar w:fldCharType="begin">
+          <w:fldData xml:space="preserve">PEVuZE5vdGU+PENpdGU+PEF1dGhvcj5Sb3NzPC9BdXRob3I+PFllYXI+MjAwNDwvWWVhcj48UmVj
+TnVtPjIzPC9SZWNOdW0+PERpc3BsYXlUZXh0PjxzdHlsZSBmYWNlPSJzdXBlcnNjcmlwdCI+MTwv
+c3R5bGU+PC9EaXNwbGF5VGV4dD48cmVjb3JkPjxyZWMtbnVtYmVyPjIzPC9yZWMtbnVtYmVyPjxm
+b3JlaWduLWtleXM+PGtleSBhcHA9IkVOIiBkYi1pZD0icnp3MGZ2c2E2cnJwNXhldDVkczVmc3ph
+ZnBwZjAyZGZleDVlIj4yMzwva2V5PjwvZm9yZWlnbi1rZXlzPjxyZWYtdHlwZSBuYW1lPSJKb3Vy
+bmFsIEFydGljbGUiPjE3PC9yZWYtdHlwZT48Y29udHJpYnV0b3JzPjxhdXRob3JzPjxhdXRob3I+
+Um9zcywgUC4gTC48L2F1dGhvcj48YXV0aG9yPkh1YW5nLCBZLiBOLjwvYXV0aG9yPjxhdXRob3I+
+TWFyY2hlc2UsIEouIE4uPC9hdXRob3I+PGF1dGhvcj5XaWxsaWFtc29uLCBCLjwvYXV0aG9yPjxh
+dXRob3I+UGFya2VyLCBLLjwvYXV0aG9yPjxhdXRob3I+SGF0dGFuLCBTLjwvYXV0aG9yPjxhdXRo
+b3I+S2hhaW5vdnNraSwgTi48L2F1dGhvcj48YXV0aG9yPlBpbGxhaSwgUy48L2F1dGhvcj48YXV0
+aG9yPkRleSwgUy48L2F1dGhvcj48YXV0aG9yPkRhbmllbHMsIFMuPC9hdXRob3I+PGF1dGhvcj5Q
+dXJrYXlhc3RoYSwgUy48L2F1dGhvcj48YXV0aG9yPkp1aGFzeiwgUC48L2F1dGhvcj48YXV0aG9y
+Pk1hcnRpbiwgUy48L2F1dGhvcj48YXV0aG9yPkJhcnRsZXQtSm9uZXMsIE0uPC9hdXRob3I+PGF1
+dGhvcj5IZSwgRi48L2F1dGhvcj48YXV0aG9yPkphY29ic29uLCBBLjwvYXV0aG9yPjxhdXRob3I+
+UGFwcGluLCBELiBKLjwvYXV0aG9yPjwvYXV0aG9ycz48L2NvbnRyaWJ1dG9ycz48YXV0aC1hZGRy
+ZXNzPkFwcGxpZWQgQmlvc3lzdGVtcywgRnJhbWluZ2hhbSwgTUEgMDE3MDEsIFVTQS48L2F1dGgt
+YWRkcmVzcz48dGl0bGVzPjx0aXRsZT5NdWx0aXBsZXhlZCBwcm90ZWluIHF1YW50aXRhdGlvbiBp
+biBTYWNjaGFyb215Y2VzIGNlcmV2aXNpYWUgdXNpbmcgYW1pbmUtcmVhY3RpdmUgaXNvYmFyaWMg
+dGFnZ2luZyByZWFnZW50czwvdGl0bGU+PHNlY29uZGFyeS10aXRsZT5Nb2wgQ2VsbCBQcm90ZW9t
+aWNzPC9zZWNvbmRhcnktdGl0bGU+PGFsdC10aXRsZT5Nb2xlY3VsYXIgJmFtcDsgY2VsbHVsYXIg
+cHJvdGVvbWljcyA6IE1DUDwvYWx0LXRpdGxlPjwvdGl0bGVzPjxwZXJpb2RpY2FsPjxmdWxsLXRp
+dGxlPk1vbCBDZWxsIFByb3Rlb21pY3M8L2Z1bGwtdGl0bGU+PGFiYnItMT5Nb2xlY3VsYXIgJmFt
+cDsgY2VsbHVsYXIgcHJvdGVvbWljcyA6IE1DUDwvYWJici0xPjwvcGVyaW9kaWNhbD48YWx0LXBl
+cmlvZGljYWw+PGZ1bGwtdGl0bGU+TW9sIENlbGwgUHJvdGVvbWljczwvZnVsbC10aXRsZT48YWJi
+ci0xPk1vbGVjdWxhciAmYW1wOyBjZWxsdWxhciBwcm90ZW9taWNzIDogTUNQPC9hYmJyLTE+PC9h
+bHQtcGVyaW9kaWNhbD48cGFnZXM+MTE1NC02OTwvcGFnZXM+PHZvbHVtZT4zPC92b2x1bWU+PG51
+bWJlcj4xMjwvbnVtYmVyPjxrZXl3b3Jkcz48a2V5d29yZD5DYXRpb25zPC9rZXl3b3JkPjxrZXl3
+b3JkPkNocm9tYXRvZ3JhcGh5LCBJb24gRXhjaGFuZ2U8L2tleXdvcmQ+PGtleXdvcmQ+Q2hyb21h
+dG9ncmFwaHksIExpcXVpZDwva2V5d29yZD48a2V5d29yZD5Eb3duLVJlZ3VsYXRpb248L2tleXdv
+cmQ+PGtleXdvcmQ+RXhvcmlib251Y2xlYXNlcy9tZXRhYm9saXNtPC9rZXl3b3JkPjxrZXl3b3Jk
+PkZ1bmdhbCBQcm90ZWlucy9jaGVtaXN0cnk8L2tleXdvcmQ+PGtleXdvcmQ+SW5kaWNhdG9ycyBh
+bmQgUmVhZ2VudHMvcGhhcm1hY29sb2d5PC9rZXl3b3JkPjxrZXl3b3JkPklvbnM8L2tleXdvcmQ+
+PGtleXdvcmQ+TWFzcyBTcGVjdHJvbWV0cnk8L2tleXdvcmQ+PGtleXdvcmQ+TW9kZWxzLCBDaGVt
+aWNhbDwva2V5d29yZD48a2V5d29yZD5QZXB0aWRlcy9jaGVtaXN0cnk8L2tleXdvcmQ+PGtleXdv
+cmQ+UGhlbm90eXBlPC9rZXl3b3JkPjxrZXl3b3JkPlByb3Rlb21pY3MvKm1ldGhvZHM8L2tleXdv
+cmQ+PGtleXdvcmQ+Uk5BIEhlbGljYXNlcy9tZXRhYm9saXNtPC9rZXl3b3JkPjxrZXl3b3JkPlJO
+QSwgTWVzc2VuZ2VyL21ldGFib2xpc208L2tleXdvcmQ+PGtleXdvcmQ+U2FjY2hhcm9teWNlcyBj
+ZXJldmlzaWFlLyptZXRhYm9saXNtPC9rZXl3b3JkPjxrZXl3b3JkPlNhY2NoYXJvbXljZXMgY2Vy
+ZXZpc2lhZSBQcm90ZWlucy8qY2hlbWlzdHJ5L21ldGFib2xpc208L2tleXdvcmQ+PGtleXdvcmQ+
+U3VjY2luaW1pZGVzL2NoZW1pc3RyeTwva2V5d29yZD48L2tleXdvcmRzPjxkYXRlcz48eWVhcj4y
+MDA0PC95ZWFyPjxwdWItZGF0ZXM+PGRhdGU+RGVjPC9kYXRlPjwvcHViLWRhdGVzPjwvZGF0ZXM+
+PGlzYm4+MTUzNS05NDc2IChQcmludCkmI3hEOzE1MzUtOTQ3NiAoTGlua2luZyk8L2lzYm4+PGFj
+Y2Vzc2lvbi1udW0+MTUzODU2MDA8L2FjY2Vzc2lvbi1udW0+PHVybHM+PHJlbGF0ZWQtdXJscz48
+dXJsPmh0dHA6Ly93d3cubmNiaS5ubG0ubmloLmdvdi9wdWJtZWQvMTUzODU2MDA8L3VybD48L3Jl
+bGF0ZWQtdXJscz48L3VybHM+PGVsZWN0cm9uaWMtcmVzb3VyY2UtbnVtPjEwLjEwNzQvbWNwLk00
+MDAxMjktTUNQMjAwPC9lbGVjdHJvbmljLXJlc291cmNlLW51bT48L3JlY29yZD48L0NpdGU+PC9F
+bmROb3RlPgB=
+</w:fldData>
+        </w:fldChar>
+      </w:r>
+      <w:r>
+        <w:rPr>
+          <w:color w:val="1F497D" w:themeColor="text2"/>
+        </w:rPr>
+        <w:instrText xml:space="preserve"> ADDIN EN.CITE.DATA </w:instrText>
+      </w:r>
+      <w:r>
+        <w:rPr>
+          <w:color w:val="1F497D" w:themeColor="text2"/>
+        </w:rPr>
+      </w:r>
+      <w:r>
+        <w:rPr>
+          <w:color w:val="1F497D" w:themeColor="text2"/>
+        </w:rPr>
+        <w:fldChar w:fldCharType="end"/>
+      </w:r>
+      <w:r>
+        <w:rPr>
+          <w:color w:val="1F497D" w:themeColor="text2"/>
+        </w:rPr>
+      </w:r>
+      <w:r>
+        <w:rPr>
+          <w:color w:val="1F497D" w:themeColor="text2"/>
+        </w:rPr>
+        <w:fldChar w:fldCharType="separate"/>
+      </w:r>
+      <w:r>
+        <w:rPr>
+          <w:noProof/>
+          <w:color w:val="1F497D" w:themeColor="text2"/>
+          <w:vertAlign w:val="superscript"/>
+        </w:rPr>
+        <w:t>1</w:t>
+      </w:r>
+      <w:r>
+        <w:rPr>
+          <w:color w:val="1F497D" w:themeColor="text2"/>
+        </w:rPr>
+        <w:fldChar w:fldCharType="end"/>
+      </w:r>
+      <w:r>
+        <w:rPr>
+          <w:color w:val="1F497D" w:themeColor="text2"/>
+        </w:rPr>
+        <w:fldChar w:fldCharType="end"/>
+      </w:r>
+      <w:r>
+        <w:rPr>
+          <w:color w:val="1F497D" w:themeColor="text2"/>
+        </w:rPr>
+        <w:t xml:space="preserve"> </w:t>
+      </w:r>
+      <w:r>
+        <w:t xml:space="preserve">and </w:t>
+      </w:r>
+      <w:r>
+        <w:rPr>
+          <w:color w:val="1F497D" w:themeColor="text2"/>
+        </w:rPr>
         <w:t>TMT</w:t>
       </w:r>
+      <w:hyperlink w:anchor="_ENREF_2" w:tooltip="Thompson, 2003 #21" w:history="1">
+        <w:r>
+          <w:rPr>
+            <w:color w:val="1F497D" w:themeColor="text2"/>
+          </w:rPr>
+          <w:fldChar w:fldCharType="begin"/>
+        </w:r>
+        <w:r>
+          <w:rPr>
+            <w:color w:val="1F497D" w:themeColor="text2"/>
+          </w:rPr>
+          <w:instrText xml:space="preserve"> ADDIN EN.CITE &lt;EndNote&gt;&lt;Cite&gt;&lt;Author&gt;Thompson&lt;/Author&gt;&lt;Year&gt;2003&lt;/Year&gt;&lt;RecNum&gt;21&lt;/RecNum&gt;&lt;DisplayText&gt;&lt;style face="superscript"&gt;2&lt;/style&gt;&lt;/DisplayText&gt;&lt;record&gt;&lt;rec-number&gt;21&lt;/rec-number&gt;&lt;foreign-keys&gt;&lt;key app="EN" db-id="rzw0fvsa6rrp5xet5ds5fszafppf02dfex5e"&gt;21&lt;/key&gt;&lt;/foreign-keys&gt;&lt;ref-type name="Journal Article"&gt;17&lt;/ref-type&gt;&lt;contributors&gt;&lt;authors&gt;&lt;author&gt;Thompson, A.&lt;/author&gt;&lt;author&gt;Schafer, J.&lt;/author&gt;&lt;author&gt;Kuhn, K.&lt;/author&gt;&lt;author&gt;Kienle, S.&lt;/author&gt;&lt;author&gt;Schwarz, J.&lt;/author&gt;&lt;author&gt;Schmidt, G.&lt;/author&gt;&lt;author&gt;Neumann, T.&lt;/author&gt;&lt;author&gt;Johnstone, R.&lt;/author&gt;&lt;author&gt;Mohammed, A. K.&lt;/author&gt;&lt;author&gt;Hamon, C.&lt;/author&gt;&lt;/authors&gt;&lt;/contributors&gt;&lt;auth-address&gt;Proteome Sciences, Coveham House, Downside Bridge Road, Cobham, Surrey, KT11 3EP, UK.&lt;/auth-address&gt;&lt;titles&gt;&lt;title&gt;Tandem mass tags: a novel quantification strategy for comparative analysis of complex protein mixtures by MS/MS&lt;/title&gt;&lt;secondary-title&gt;Anal Chem&lt;/secondary-title&gt;&lt;alt-title&gt;Analytical chemistry&lt;/alt-title&gt;&lt;/titles&gt;&lt;periodical&gt;&lt;full-title&gt;Anal Chem&lt;/full-title&gt;&lt;abbr-1&gt;Analytical chemistry&lt;/abbr-1&gt;&lt;/periodical&gt;&lt;alt-periodical&gt;&lt;full-title&gt;Anal Chem&lt;/full-title&gt;&lt;abbr-1&gt;Analytical chemistry&lt;/abbr-1&gt;&lt;/alt-periodical&gt;&lt;pages&gt;1895-904&lt;/pages&gt;&lt;volume&gt;75&lt;/volume&gt;&lt;number&gt;8&lt;/number&gt;&lt;keywords&gt;&lt;keyword&gt;Isotopes&lt;/keyword&gt;&lt;keyword&gt;Mass Spectrometry/*methods&lt;/keyword&gt;&lt;keyword&gt;Molecular Probes&lt;/keyword&gt;&lt;keyword&gt;Peptides/analysis/isolation &amp;amp; purification&lt;/keyword&gt;&lt;keyword&gt;Proteins/*analysis&lt;/keyword&gt;&lt;/keywords&gt;&lt;dates&gt;&lt;year&gt;2003&lt;/year&gt;&lt;pub-dates&gt;&lt;date&gt;Apr 15&lt;/date&gt;&lt;/pub-dates&gt;&lt;/dates&gt;&lt;isbn&gt;0003-2700 (Print)&amp;#xD;0003-2700 (Linking)&lt;/isbn&gt;&lt;accession-num&gt;12713048&lt;/accession-num&gt;&lt;urls&gt;&lt;related-urls&gt;&lt;url&gt;http://www.ncbi.nlm.nih.gov/pubmed/12713048&lt;/url&gt;&lt;/related-urls&gt;&lt;/urls&gt;&lt;/record&gt;&lt;/Cite&gt;&lt;/EndNote&gt;</w:instrText>
+        </w:r>
+        <w:r>
+          <w:rPr>
+            <w:color w:val="1F497D" w:themeColor="text2"/>
+          </w:rPr>
+          <w:fldChar w:fldCharType="separate"/>
+        </w:r>
+        <w:r>
+          <w:rPr>
+            <w:noProof/>
+            <w:color w:val="1F497D" w:themeColor="text2"/>
+            <w:vertAlign w:val="superscript"/>
+          </w:rPr>
+          <w:t>2</w:t>
+        </w:r>
+        <w:r>
+          <w:rPr>
+            <w:color w:val="1F497D" w:themeColor="text2"/>
+          </w:rPr>
+          <w:fldChar w:fldCharType="end"/>
+        </w:r>
+      </w:hyperlink>
       <w:r>
         <w:t xml:space="preserve"> (</w:t>
       </w:r>
@@ -403,7 +643,7 @@
                     </pic:cNvPicPr>
                   </pic:nvPicPr>
                   <pic:blipFill>
-                    <a:blip r:embed="rId9" cstate="print"/>
+                    <a:blip r:embed="rId10" cstate="print"/>
                     <a:srcRect/>
                     <a:stretch>
                       <a:fillRect/>
@@ -444,20 +684,41 @@
                   <w:r>
                     <w:t xml:space="preserve">Figure </w:t>
                   </w:r>
-                  <w:fldSimple w:instr=" SEQ Figure \* ARABIC ">
-                    <w:r>
-                      <w:rPr>
-                        <w:noProof/>
-                      </w:rPr>
-                      <w:t>2</w:t>
-                    </w:r>
-                  </w:fldSimple>
+                  <w:r>
+                    <w:fldChar w:fldCharType="begin"/>
+                  </w:r>
+                  <w:r>
+                    <w:instrText xml:space="preserve"> SEQ Figure \* ARABIC </w:instrText>
+                  </w:r>
+                  <w:r>
+                    <w:fldChar w:fldCharType="separate"/>
+                  </w:r>
+                  <w:r>
+                    <w:rPr>
+                      <w:noProof/>
+                    </w:rPr>
+                    <w:t>2</w:t>
+                  </w:r>
+                  <w:r>
+                    <w:rPr>
+                      <w:noProof/>
+                    </w:rPr>
+                    <w:fldChar w:fldCharType="end"/>
+                  </w:r>
                   <w:bookmarkEnd w:id="0"/>
                   <w:r>
                     <w:t xml:space="preserve">: (a) </w:t>
                   </w:r>
                   <w:r>
-                    <w:t>shows a full MS/MS spectrum with the y-ions annotated, and the region for the reporter peaks indicated. (b) zooms in on the reporter region, highlighting the reporter peaks at positions 114.1 to 117.1.</w:t>
+                    <w:t xml:space="preserve">shows a full MS/MS spectrum with the y-ions annotated, and the region for the reporter peaks indicated. (b) </w:t>
+                  </w:r>
+                  <w:proofErr w:type="gramStart"/>
+                  <w:r>
+                    <w:t>zooms</w:t>
+                  </w:r>
+                  <w:proofErr w:type="gramEnd"/>
+                  <w:r>
+                    <w:t xml:space="preserve"> in on the reporter region, highlighting the reporter peaks at positions 114.1 to 117.1.</w:t>
                   </w:r>
                 </w:p>
               </w:txbxContent>
@@ -649,9 +910,9 @@
     </w:p>
     <w:tbl>
       <w:tblPr>
-        <w:tblStyle w:val="MediumShading1-Accent1"/>
+        <w:tblStyle w:val="MediumShading1-Accent11"/>
         <w:tblW w:w="0" w:type="auto"/>
-        <w:tblLook w:val="04A0"/>
+        <w:tblLook w:val="04A0" w:firstRow="1" w:lastRow="0" w:firstColumn="1" w:lastColumn="0" w:noHBand="0" w:noVBand="1"/>
       </w:tblPr>
       <w:tblGrid>
         <w:gridCol w:w="1900"/>
@@ -662,11 +923,11 @@
       </w:tblGrid>
       <w:tr>
         <w:trPr>
-          <w:cnfStyle w:val="100000000000"/>
+          <w:cnfStyle w:val="100000000000" w:firstRow="1" w:lastRow="0" w:firstColumn="0" w:lastColumn="0" w:oddVBand="0" w:evenVBand="0" w:oddHBand="0" w:evenHBand="0" w:firstRowFirstColumn="0" w:firstRowLastColumn="0" w:lastRowFirstColumn="0" w:lastRowLastColumn="0"/>
         </w:trPr>
         <w:tc>
           <w:tcPr>
-            <w:cnfStyle w:val="001000000000"/>
+            <w:cnfStyle w:val="001000000000" w:firstRow="0" w:lastRow="0" w:firstColumn="1" w:lastColumn="0" w:oddVBand="0" w:evenVBand="0" w:oddHBand="0" w:evenHBand="0" w:firstRowFirstColumn="0" w:firstRowLastColumn="0" w:lastRowFirstColumn="0" w:lastRowLastColumn="0"/>
             <w:tcW w:w="1900" w:type="dxa"/>
           </w:tcPr>
           <w:p>
@@ -684,7 +945,7 @@
             <w:pPr>
               <w:spacing w:after="0"/>
               <w:jc w:val="center"/>
-              <w:cnfStyle w:val="100000000000"/>
+              <w:cnfStyle w:val="100000000000" w:firstRow="1" w:lastRow="0" w:firstColumn="0" w:lastColumn="0" w:oddVBand="0" w:evenVBand="0" w:oddHBand="0" w:evenHBand="0" w:firstRowFirstColumn="0" w:firstRowLastColumn="0" w:lastRowFirstColumn="0" w:lastRowLastColumn="0"/>
             </w:pPr>
             <w:r>
               <w:t>114</w:t>
@@ -699,7 +960,7 @@
             <w:pPr>
               <w:spacing w:after="0"/>
               <w:jc w:val="center"/>
-              <w:cnfStyle w:val="100000000000"/>
+              <w:cnfStyle w:val="100000000000" w:firstRow="1" w:lastRow="0" w:firstColumn="0" w:lastColumn="0" w:oddVBand="0" w:evenVBand="0" w:oddHBand="0" w:evenHBand="0" w:firstRowFirstColumn="0" w:firstRowLastColumn="0" w:lastRowFirstColumn="0" w:lastRowLastColumn="0"/>
             </w:pPr>
             <w:r>
               <w:t>115</w:t>
@@ -714,7 +975,7 @@
             <w:pPr>
               <w:spacing w:after="0"/>
               <w:jc w:val="center"/>
-              <w:cnfStyle w:val="100000000000"/>
+              <w:cnfStyle w:val="100000000000" w:firstRow="1" w:lastRow="0" w:firstColumn="0" w:lastColumn="0" w:oddVBand="0" w:evenVBand="0" w:oddHBand="0" w:evenHBand="0" w:firstRowFirstColumn="0" w:firstRowLastColumn="0" w:lastRowFirstColumn="0" w:lastRowLastColumn="0"/>
             </w:pPr>
             <w:r>
               <w:t>116</w:t>
@@ -729,7 +990,7 @@
             <w:pPr>
               <w:spacing w:after="0"/>
               <w:jc w:val="center"/>
-              <w:cnfStyle w:val="100000000000"/>
+              <w:cnfStyle w:val="100000000000" w:firstRow="1" w:lastRow="0" w:firstColumn="0" w:lastColumn="0" w:oddVBand="0" w:evenVBand="0" w:oddHBand="0" w:evenHBand="0" w:firstRowFirstColumn="0" w:firstRowLastColumn="0" w:lastRowFirstColumn="0" w:lastRowLastColumn="0"/>
             </w:pPr>
             <w:r>
               <w:t>117</w:t>
@@ -739,11 +1000,11 @@
       </w:tr>
       <w:tr>
         <w:trPr>
-          <w:cnfStyle w:val="000000100000"/>
+          <w:cnfStyle w:val="000000100000" w:firstRow="0" w:lastRow="0" w:firstColumn="0" w:lastColumn="0" w:oddVBand="0" w:evenVBand="0" w:oddHBand="1" w:evenHBand="0" w:firstRowFirstColumn="0" w:firstRowLastColumn="0" w:lastRowFirstColumn="0" w:lastRowLastColumn="0"/>
         </w:trPr>
         <w:tc>
           <w:tcPr>
-            <w:cnfStyle w:val="001000000000"/>
+            <w:cnfStyle w:val="001000000000" w:firstRow="0" w:lastRow="0" w:firstColumn="1" w:lastColumn="0" w:oddVBand="0" w:evenVBand="0" w:oddHBand="0" w:evenHBand="0" w:firstRowFirstColumn="0" w:firstRowLastColumn="0" w:lastRowFirstColumn="0" w:lastRowLastColumn="0"/>
             <w:tcW w:w="1900" w:type="dxa"/>
           </w:tcPr>
           <w:p>
@@ -764,7 +1025,7 @@
             <w:pPr>
               <w:spacing w:after="0"/>
               <w:jc w:val="center"/>
-              <w:cnfStyle w:val="000000100000"/>
+              <w:cnfStyle w:val="000000100000" w:firstRow="0" w:lastRow="0" w:firstColumn="0" w:lastColumn="0" w:oddVBand="0" w:evenVBand="0" w:oddHBand="1" w:evenHBand="0" w:firstRowFirstColumn="0" w:firstRowLastColumn="0" w:lastRowFirstColumn="0" w:lastRowLastColumn="0"/>
             </w:pPr>
             <w:r>
               <w:t>CSF Average</w:t>
@@ -779,7 +1040,7 @@
             <w:pPr>
               <w:spacing w:after="0"/>
               <w:jc w:val="center"/>
-              <w:cnfStyle w:val="000000100000"/>
+              <w:cnfStyle w:val="000000100000" w:firstRow="0" w:lastRow="0" w:firstColumn="0" w:lastColumn="0" w:oddVBand="0" w:evenVBand="0" w:oddHBand="1" w:evenHBand="0" w:firstRowFirstColumn="0" w:firstRowLastColumn="0" w:lastRowFirstColumn="0" w:lastRowLastColumn="0"/>
             </w:pPr>
             <w:r>
               <w:t>CSF Average</w:t>
@@ -794,7 +1055,7 @@
             <w:pPr>
               <w:spacing w:after="0"/>
               <w:jc w:val="center"/>
-              <w:cnfStyle w:val="000000100000"/>
+              <w:cnfStyle w:val="000000100000" w:firstRow="0" w:lastRow="0" w:firstColumn="0" w:lastColumn="0" w:oddVBand="0" w:evenVBand="0" w:oddHBand="1" w:evenHBand="0" w:firstRowFirstColumn="0" w:firstRowLastColumn="0" w:lastRowFirstColumn="0" w:lastRowLastColumn="0"/>
             </w:pPr>
             <w:r>
               <w:t>CSF Average</w:t>
@@ -809,7 +1070,7 @@
             <w:pPr>
               <w:spacing w:after="0"/>
               <w:jc w:val="center"/>
-              <w:cnfStyle w:val="000000100000"/>
+              <w:cnfStyle w:val="000000100000" w:firstRow="0" w:lastRow="0" w:firstColumn="0" w:lastColumn="0" w:oddVBand="0" w:evenVBand="0" w:oddHBand="1" w:evenHBand="0" w:firstRowFirstColumn="0" w:firstRowLastColumn="0" w:lastRowFirstColumn="0" w:lastRowLastColumn="0"/>
             </w:pPr>
             <w:r>
               <w:t>CSF Average</w:t>
@@ -819,11 +1080,11 @@
       </w:tr>
       <w:tr>
         <w:trPr>
-          <w:cnfStyle w:val="000000010000"/>
+          <w:cnfStyle w:val="000000010000" w:firstRow="0" w:lastRow="0" w:firstColumn="0" w:lastColumn="0" w:oddVBand="0" w:evenVBand="0" w:oddHBand="0" w:evenHBand="1" w:firstRowFirstColumn="0" w:firstRowLastColumn="0" w:lastRowFirstColumn="0" w:lastRowLastColumn="0"/>
         </w:trPr>
         <w:tc>
           <w:tcPr>
-            <w:cnfStyle w:val="001000000000"/>
+            <w:cnfStyle w:val="001000000000" w:firstRow="0" w:lastRow="0" w:firstColumn="1" w:lastColumn="0" w:oddVBand="0" w:evenVBand="0" w:oddHBand="0" w:evenHBand="0" w:firstRowFirstColumn="0" w:firstRowLastColumn="0" w:lastRowFirstColumn="0" w:lastRowLastColumn="0"/>
             <w:tcW w:w="1900" w:type="dxa"/>
           </w:tcPr>
           <w:p>
@@ -844,7 +1105,7 @@
             <w:pPr>
               <w:spacing w:after="0"/>
               <w:jc w:val="center"/>
-              <w:cnfStyle w:val="000000010000"/>
+              <w:cnfStyle w:val="000000010000" w:firstRow="0" w:lastRow="0" w:firstColumn="0" w:lastColumn="0" w:oddVBand="0" w:evenVBand="0" w:oddHBand="0" w:evenHBand="1" w:firstRowFirstColumn="0" w:firstRowLastColumn="0" w:lastRowFirstColumn="0" w:lastRowLastColumn="0"/>
             </w:pPr>
             <w:r>
               <w:t>CSF Average</w:t>
@@ -859,7 +1120,7 @@
             <w:pPr>
               <w:spacing w:after="0"/>
               <w:jc w:val="center"/>
-              <w:cnfStyle w:val="000000010000"/>
+              <w:cnfStyle w:val="000000010000" w:firstRow="0" w:lastRow="0" w:firstColumn="0" w:lastColumn="0" w:oddVBand="0" w:evenVBand="0" w:oddHBand="0" w:evenHBand="1" w:firstRowFirstColumn="0" w:firstRowLastColumn="0" w:lastRowFirstColumn="0" w:lastRowLastColumn="0"/>
             </w:pPr>
             <w:r>
               <w:t xml:space="preserve">CSF </w:t>
@@ -877,7 +1138,7 @@
             <w:pPr>
               <w:spacing w:after="0"/>
               <w:jc w:val="center"/>
-              <w:cnfStyle w:val="000000010000"/>
+              <w:cnfStyle w:val="000000010000" w:firstRow="0" w:lastRow="0" w:firstColumn="0" w:lastColumn="0" w:oddVBand="0" w:evenVBand="0" w:oddHBand="0" w:evenHBand="1" w:firstRowFirstColumn="0" w:firstRowLastColumn="0" w:lastRowFirstColumn="0" w:lastRowLastColumn="0"/>
             </w:pPr>
             <w:r>
               <w:t xml:space="preserve">CSF </w:t>
@@ -895,7 +1156,7 @@
             <w:pPr>
               <w:spacing w:after="0"/>
               <w:jc w:val="center"/>
-              <w:cnfStyle w:val="000000010000"/>
+              <w:cnfStyle w:val="000000010000" w:firstRow="0" w:lastRow="0" w:firstColumn="0" w:lastColumn="0" w:oddVBand="0" w:evenVBand="0" w:oddHBand="0" w:evenHBand="1" w:firstRowFirstColumn="0" w:firstRowLastColumn="0" w:lastRowFirstColumn="0" w:lastRowLastColumn="0"/>
             </w:pPr>
             <w:r>
               <w:t xml:space="preserve">CSF </w:t>
@@ -923,20 +1184,35 @@
         <w:keepNext/>
         <w:jc w:val="center"/>
       </w:pPr>
+      <w:proofErr w:type="gramStart"/>
       <w:r>
         <w:t xml:space="preserve">Table </w:t>
       </w:r>
-      <w:fldSimple w:instr=" SEQ Tabell \* ARABIC ">
-        <w:r>
-          <w:rPr>
-            <w:noProof/>
-          </w:rPr>
-          <w:t>1</w:t>
-        </w:r>
-      </w:fldSimple>
+      <w:r>
+        <w:fldChar w:fldCharType="begin"/>
+      </w:r>
+      <w:r>
+        <w:instrText xml:space="preserve"> SEQ Tabell \* ARABIC </w:instrText>
+      </w:r>
+      <w:r>
+        <w:fldChar w:fldCharType="separate"/>
+      </w:r>
+      <w:r>
+        <w:rPr>
+          <w:noProof/>
+        </w:rPr>
+        <w:t>1</w:t>
+      </w:r>
+      <w:r>
+        <w:rPr>
+          <w:noProof/>
+        </w:rPr>
+        <w:fldChar w:fldCharType="end"/>
+      </w:r>
       <w:r>
         <w:t>: The experimental setup.</w:t>
       </w:r>
+      <w:proofErr w:type="gramEnd"/>
     </w:p>
     <w:p/>
     <w:p>
@@ -1380,7 +1656,7 @@
                     </pic:cNvPicPr>
                   </pic:nvPicPr>
                   <pic:blipFill>
-                    <a:blip r:embed="rId10" cstate="print"/>
+                    <a:blip r:embed="rId11" cstate="print"/>
                     <a:srcRect/>
                     <a:stretch>
                       <a:fillRect/>
@@ -1561,8 +1837,18 @@
                       <w:sz w:val="20"/>
                       <w:szCs w:val="20"/>
                     </w:rPr>
-                    <w:t>Tip:</w:t>
+                    <w:t>Tip</w:t>
                   </w:r>
+                  <w:proofErr w:type="gramStart"/>
+                  <w:r>
+                    <w:rPr>
+                      <w:b/>
+                      <w:sz w:val="20"/>
+                      <w:szCs w:val="20"/>
+                    </w:rPr>
+                    <w:t>:</w:t>
+                  </w:r>
+                  <w:proofErr w:type="gramEnd"/>
                   <w:r>
                     <w:rPr>
                       <w:sz w:val="20"/>
@@ -1755,7 +2041,7 @@
           <w:lang w:val="nb-NO" w:eastAsia="nb-NO"/>
         </w:rPr>
         <w:drawing>
-          <wp:inline distT="0" distB="0" distL="0" distR="0">
+          <wp:inline distT="0" distB="0" distL="0" distR="0" wp14:anchorId="6219948D" wp14:editId="0A64D432">
             <wp:extent cx="5685171" cy="3435778"/>
             <wp:effectExtent l="57150" t="19050" r="106029" b="69422"/>
             <wp:docPr id="3" name="Picture 7"/>
@@ -1772,7 +2058,7 @@
                     </pic:cNvPicPr>
                   </pic:nvPicPr>
                   <pic:blipFill>
-                    <a:blip r:embed="rId11" cstate="print"/>
+                    <a:blip r:embed="rId12" cstate="print"/>
                     <a:srcRect/>
                     <a:stretch>
                       <a:fillRect/>
@@ -1890,7 +2176,7 @@
                     </pic:cNvPicPr>
                   </pic:nvPicPr>
                   <pic:blipFill>
-                    <a:blip r:embed="rId12" cstate="print"/>
+                    <a:blip r:embed="rId13" cstate="print"/>
                     <a:srcRect/>
                     <a:stretch>
                       <a:fillRect/>
@@ -2032,7 +2318,122 @@
         <w:t xml:space="preserve">ing in better detection of the </w:t>
       </w:r>
       <w:r>
-        <w:t>reporter ions.</w:t>
+        <w:t>reporter ions</w:t>
+      </w:r>
+      <w:hyperlink w:anchor="_ENREF_3" w:tooltip="Kocher, 2009 #20" w:history="1">
+        <w:r>
+          <w:fldChar w:fldCharType="begin">
+            <w:fldData xml:space="preserve">PEVuZE5vdGU+PENpdGU+PEF1dGhvcj5Lb2NoZXI8L0F1dGhvcj48WWVhcj4yMDA5PC9ZZWFyPjxS
+ZWNOdW0+MjA8L1JlY051bT48RGlzcGxheVRleHQ+PHN0eWxlIGZhY2U9InN1cGVyc2NyaXB0Ij4z
+PC9zdHlsZT48L0Rpc3BsYXlUZXh0PjxyZWNvcmQ+PHJlYy1udW1iZXI+MjA8L3JlYy1udW1iZXI+
+PGZvcmVpZ24ta2V5cz48a2V5IGFwcD0iRU4iIGRiLWlkPSJyencwZnZzYTZycnA1eGV0NWRzNWZz
+emFmcHBmMDJkZmV4NWUiPjIwPC9rZXk+PC9mb3JlaWduLWtleXM+PHJlZi10eXBlIG5hbWU9Ikpv
+dXJuYWwgQXJ0aWNsZSI+MTc8L3JlZi10eXBlPjxjb250cmlidXRvcnM+PGF1dGhvcnM+PGF1dGhv
+cj5Lb2NoZXIsIFQuPC9hdXRob3I+PGF1dGhvcj5QaWNobGVyLCBQLjwvYXV0aG9yPjxhdXRob3I+
+U2NodXR6YmllciwgTS48L2F1dGhvcj48YXV0aG9yPlN0aW5nbCwgQy48L2F1dGhvcj48YXV0aG9y
+PkthdWwsIEEuPC9hdXRob3I+PGF1dGhvcj5UZXVjaGVyLCBOLjwvYXV0aG9yPjxhdXRob3I+SGFz
+ZW5mdXNzLCBHLjwvYXV0aG9yPjxhdXRob3I+UGVubmluZ2VyLCBKLiBNLjwvYXV0aG9yPjxhdXRo
+b3I+TWVjaHRsZXIsIEsuPC9hdXRob3I+PC9hdXRob3JzPjwvY29udHJpYnV0b3JzPjxhdXRoLWFk
+ZHJlc3M+UmVzZWFyY2ggSW5zdGl0dXRlIG9mIE1vbGVjdWxhciBQYXRob2xvZ3kgKElNUCksIFZp
+ZW5uYSwgQXVzdHJpYS4gVGhvbWFzLktvZWNoZXJAaW1wLmFjLmF0PC9hdXRoLWFkZHJlc3M+PHRp
+dGxlcz48dGl0bGU+SGlnaCBwcmVjaXNpb24gcXVhbnRpdGF0aXZlIHByb3Rlb21pY3MgdXNpbmcg
+aVRSQVEgb24gYW4gTFRRIE9yYml0cmFwOiBhIG5ldyBtYXNzIHNwZWN0cm9tZXRyaWMgbWV0aG9k
+IGNvbWJpbmluZyB0aGUgYmVuZWZpdHMgb2YgYWxsPC90aXRsZT48c2Vjb25kYXJ5LXRpdGxlPkog
+UHJvdGVvbWUgUmVzPC9zZWNvbmRhcnktdGl0bGU+PGFsdC10aXRsZT5Kb3VybmFsIG9mIHByb3Rl
+b21lIHJlc2VhcmNoPC9hbHQtdGl0bGU+PC90aXRsZXM+PHBlcmlvZGljYWw+PGZ1bGwtdGl0bGU+
+SiBQcm90ZW9tZSBSZXM8L2Z1bGwtdGl0bGU+PGFiYnItMT5Kb3VybmFsIG9mIHByb3Rlb21lIHJl
+c2VhcmNoPC9hYmJyLTE+PC9wZXJpb2RpY2FsPjxhbHQtcGVyaW9kaWNhbD48ZnVsbC10aXRsZT5K
+IFByb3Rlb21lIFJlczwvZnVsbC10aXRsZT48YWJici0xPkpvdXJuYWwgb2YgcHJvdGVvbWUgcmVz
+ZWFyY2g8L2FiYnItMT48L2FsdC1wZXJpb2RpY2FsPjxwYWdlcz40NzQzLTUyPC9wYWdlcz48dm9s
+dW1lPjg8L3ZvbHVtZT48bnVtYmVyPjEwPC9udW1iZXI+PGtleXdvcmRzPjxrZXl3b3JkPkFuaW1h
+bHM8L2tleXdvcmQ+PGtleXdvcmQ+SGVhcnQgVmVudHJpY2xlcy9jaGVtaXN0cnk8L2tleXdvcmQ+
+PGtleXdvcmQ+SXNvdG9wZSBMYWJlbGluZy8qbWV0aG9kczwva2V5d29yZD48a2V5d29yZD5NYXNz
+IFNwZWN0cm9tZXRyeS8qbWV0aG9kczwva2V5d29yZD48a2V5d29yZD5NaWNlPC9rZXl3b3JkPjxr
+ZXl3b3JkPk1pY2UsIEluYnJlZCBDNTdCTDwva2V5d29yZD48a2V5d29yZD5QZXB0aWRlcy9hbmFs
+eXNpcy9jaGVtaXN0cnk8L2tleXdvcmQ+PGtleXdvcmQ+KlByb3RlaW5zL2FuYWx5c2lzL2NoZW1p
+c3RyeTwva2V5d29yZD48a2V5d29yZD5Qcm90ZW9taWNzLyptZXRob2RzPC9rZXl3b3JkPjxrZXl3
+b3JkPlJlc2VhcmNoIERlc2lnbjwva2V5d29yZD48a2V5d29yZD5TZW5zaXRpdml0eSBhbmQgU3Bl
+Y2lmaWNpdHk8L2tleXdvcmQ+PGtleXdvcmQ+U2VydW0gQWxidW1pbiwgQm92aW5lL2FuYWx5c2lz
+L2NoZW1pc3RyeTwva2V5d29yZD48a2V5d29yZD5TdHJlc3MsIFBoeXNpb2xvZ2ljYWw8L2tleXdv
+cmQ+PC9rZXl3b3Jkcz48ZGF0ZXM+PHllYXI+MjAwOTwveWVhcj48cHViLWRhdGVzPjxkYXRlPk9j
+dDwvZGF0ZT48L3B1Yi1kYXRlcz48L2RhdGVzPjxpc2JuPjE1MzUtMzkwNyAoRWxlY3Ryb25pYykm
+I3hEOzE1MzUtMzg5MyAoTGlua2luZyk8L2lzYm4+PGFjY2Vzc2lvbi1udW0+MTk2NjM1MDc8L2Fj
+Y2Vzc2lvbi1udW0+PHVybHM+PHJlbGF0ZWQtdXJscz48dXJsPmh0dHA6Ly93d3cubmNiaS5ubG0u
+bmloLmdvdi9wdWJtZWQvMTk2NjM1MDc8L3VybD48L3JlbGF0ZWQtdXJscz48L3VybHM+PGVsZWN0
+cm9uaWMtcmVzb3VyY2UtbnVtPjEwLjEwMjEvcHI5MDA0NTF1PC9lbGVjdHJvbmljLXJlc291cmNl
+LW51bT48L3JlY29yZD48L0NpdGU+PC9FbmROb3RlPgB=
+</w:fldData>
+          </w:fldChar>
+        </w:r>
+        <w:r>
+          <w:instrText xml:space="preserve"> ADDIN EN.CITE </w:instrText>
+        </w:r>
+        <w:r>
+          <w:fldChar w:fldCharType="begin">
+            <w:fldData xml:space="preserve">PEVuZE5vdGU+PENpdGU+PEF1dGhvcj5Lb2NoZXI8L0F1dGhvcj48WWVhcj4yMDA5PC9ZZWFyPjxS
+ZWNOdW0+MjA8L1JlY051bT48RGlzcGxheVRleHQ+PHN0eWxlIGZhY2U9InN1cGVyc2NyaXB0Ij4z
+PC9zdHlsZT48L0Rpc3BsYXlUZXh0PjxyZWNvcmQ+PHJlYy1udW1iZXI+MjA8L3JlYy1udW1iZXI+
+PGZvcmVpZ24ta2V5cz48a2V5IGFwcD0iRU4iIGRiLWlkPSJyencwZnZzYTZycnA1eGV0NWRzNWZz
+emFmcHBmMDJkZmV4NWUiPjIwPC9rZXk+PC9mb3JlaWduLWtleXM+PHJlZi10eXBlIG5hbWU9Ikpv
+dXJuYWwgQXJ0aWNsZSI+MTc8L3JlZi10eXBlPjxjb250cmlidXRvcnM+PGF1dGhvcnM+PGF1dGhv
+cj5Lb2NoZXIsIFQuPC9hdXRob3I+PGF1dGhvcj5QaWNobGVyLCBQLjwvYXV0aG9yPjxhdXRob3I+
+U2NodXR6YmllciwgTS48L2F1dGhvcj48YXV0aG9yPlN0aW5nbCwgQy48L2F1dGhvcj48YXV0aG9y
+PkthdWwsIEEuPC9hdXRob3I+PGF1dGhvcj5UZXVjaGVyLCBOLjwvYXV0aG9yPjxhdXRob3I+SGFz
+ZW5mdXNzLCBHLjwvYXV0aG9yPjxhdXRob3I+UGVubmluZ2VyLCBKLiBNLjwvYXV0aG9yPjxhdXRo
+b3I+TWVjaHRsZXIsIEsuPC9hdXRob3I+PC9hdXRob3JzPjwvY29udHJpYnV0b3JzPjxhdXRoLWFk
+ZHJlc3M+UmVzZWFyY2ggSW5zdGl0dXRlIG9mIE1vbGVjdWxhciBQYXRob2xvZ3kgKElNUCksIFZp
+ZW5uYSwgQXVzdHJpYS4gVGhvbWFzLktvZWNoZXJAaW1wLmFjLmF0PC9hdXRoLWFkZHJlc3M+PHRp
+dGxlcz48dGl0bGU+SGlnaCBwcmVjaXNpb24gcXVhbnRpdGF0aXZlIHByb3Rlb21pY3MgdXNpbmcg
+aVRSQVEgb24gYW4gTFRRIE9yYml0cmFwOiBhIG5ldyBtYXNzIHNwZWN0cm9tZXRyaWMgbWV0aG9k
+IGNvbWJpbmluZyB0aGUgYmVuZWZpdHMgb2YgYWxsPC90aXRsZT48c2Vjb25kYXJ5LXRpdGxlPkog
+UHJvdGVvbWUgUmVzPC9zZWNvbmRhcnktdGl0bGU+PGFsdC10aXRsZT5Kb3VybmFsIG9mIHByb3Rl
+b21lIHJlc2VhcmNoPC9hbHQtdGl0bGU+PC90aXRsZXM+PHBlcmlvZGljYWw+PGZ1bGwtdGl0bGU+
+SiBQcm90ZW9tZSBSZXM8L2Z1bGwtdGl0bGU+PGFiYnItMT5Kb3VybmFsIG9mIHByb3Rlb21lIHJl
+c2VhcmNoPC9hYmJyLTE+PC9wZXJpb2RpY2FsPjxhbHQtcGVyaW9kaWNhbD48ZnVsbC10aXRsZT5K
+IFByb3Rlb21lIFJlczwvZnVsbC10aXRsZT48YWJici0xPkpvdXJuYWwgb2YgcHJvdGVvbWUgcmVz
+ZWFyY2g8L2FiYnItMT48L2FsdC1wZXJpb2RpY2FsPjxwYWdlcz40NzQzLTUyPC9wYWdlcz48dm9s
+dW1lPjg8L3ZvbHVtZT48bnVtYmVyPjEwPC9udW1iZXI+PGtleXdvcmRzPjxrZXl3b3JkPkFuaW1h
+bHM8L2tleXdvcmQ+PGtleXdvcmQ+SGVhcnQgVmVudHJpY2xlcy9jaGVtaXN0cnk8L2tleXdvcmQ+
+PGtleXdvcmQ+SXNvdG9wZSBMYWJlbGluZy8qbWV0aG9kczwva2V5d29yZD48a2V5d29yZD5NYXNz
+IFNwZWN0cm9tZXRyeS8qbWV0aG9kczwva2V5d29yZD48a2V5d29yZD5NaWNlPC9rZXl3b3JkPjxr
+ZXl3b3JkPk1pY2UsIEluYnJlZCBDNTdCTDwva2V5d29yZD48a2V5d29yZD5QZXB0aWRlcy9hbmFs
+eXNpcy9jaGVtaXN0cnk8L2tleXdvcmQ+PGtleXdvcmQ+KlByb3RlaW5zL2FuYWx5c2lzL2NoZW1p
+c3RyeTwva2V5d29yZD48a2V5d29yZD5Qcm90ZW9taWNzLyptZXRob2RzPC9rZXl3b3JkPjxrZXl3
+b3JkPlJlc2VhcmNoIERlc2lnbjwva2V5d29yZD48a2V5d29yZD5TZW5zaXRpdml0eSBhbmQgU3Bl
+Y2lmaWNpdHk8L2tleXdvcmQ+PGtleXdvcmQ+U2VydW0gQWxidW1pbiwgQm92aW5lL2FuYWx5c2lz
+L2NoZW1pc3RyeTwva2V5d29yZD48a2V5d29yZD5TdHJlc3MsIFBoeXNpb2xvZ2ljYWw8L2tleXdv
+cmQ+PC9rZXl3b3Jkcz48ZGF0ZXM+PHllYXI+MjAwOTwveWVhcj48cHViLWRhdGVzPjxkYXRlPk9j
+dDwvZGF0ZT48L3B1Yi1kYXRlcz48L2RhdGVzPjxpc2JuPjE1MzUtMzkwNyAoRWxlY3Ryb25pYykm
+I3hEOzE1MzUtMzg5MyAoTGlua2luZyk8L2lzYm4+PGFjY2Vzc2lvbi1udW0+MTk2NjM1MDc8L2Fj
+Y2Vzc2lvbi1udW0+PHVybHM+PHJlbGF0ZWQtdXJscz48dXJsPmh0dHA6Ly93d3cubmNiaS5ubG0u
+bmloLmdvdi9wdWJtZWQvMTk2NjM1MDc8L3VybD48L3JlbGF0ZWQtdXJscz48L3VybHM+PGVsZWN0
+cm9uaWMtcmVzb3VyY2UtbnVtPjEwLjEwMjEvcHI5MDA0NTF1PC9lbGVjdHJvbmljLXJlc291cmNl
+LW51bT48L3JlY29yZD48L0NpdGU+PC9FbmROb3RlPgB=
+</w:fldData>
+          </w:fldChar>
+        </w:r>
+        <w:r>
+          <w:instrText xml:space="preserve"> ADDIN EN.CITE.DATA </w:instrText>
+        </w:r>
+        <w:r>
+          <w:fldChar w:fldCharType="end"/>
+        </w:r>
+        <w:r>
+          <w:fldChar w:fldCharType="separate"/>
+        </w:r>
+        <w:r>
+          <w:rPr>
+            <w:noProof/>
+            <w:vertAlign w:val="superscript"/>
+          </w:rPr>
+          <w:t>3</w:t>
+        </w:r>
+        <w:r>
+          <w:fldChar w:fldCharType="end"/>
+        </w:r>
+      </w:hyperlink>
+      <w:r>
+        <w:t>.</w:t>
       </w:r>
     </w:p>
     <w:p>
@@ -2196,7 +2597,7 @@
                     </pic:cNvPicPr>
                   </pic:nvPicPr>
                   <pic:blipFill>
-                    <a:blip r:embed="rId13" cstate="print"/>
+                    <a:blip r:embed="rId14" cstate="print"/>
                     <a:srcRect/>
                     <a:stretch>
                       <a:fillRect/>
@@ -2242,7 +2643,10 @@
       </w:pPr>
       <w:r>
         <w:lastRenderedPageBreak/>
-        <w:t xml:space="preserve">So far  we have only looked at the </w:t>
+        <w:t xml:space="preserve">So far </w:t>
+      </w:r>
+      <w:r>
+        <w:t xml:space="preserve">we have only looked at the </w:t>
       </w:r>
       <w:proofErr w:type="spellStart"/>
       <w:r>
@@ -2420,7 +2824,7 @@
                     </pic:cNvPicPr>
                   </pic:nvPicPr>
                   <pic:blipFill>
-                    <a:blip r:embed="rId14" cstate="print"/>
+                    <a:blip r:embed="rId15" cstate="print"/>
                     <a:srcRect/>
                     <a:stretch>
                       <a:fillRect/>
@@ -2539,7 +2943,7 @@
                     </pic:cNvPicPr>
                   </pic:nvPicPr>
                   <pic:blipFill>
-                    <a:blip r:embed="rId15" cstate="print"/>
+                    <a:blip r:embed="rId16" cstate="print"/>
                     <a:srcRect/>
                     <a:stretch>
                       <a:fillRect/>
@@ -2613,7 +3017,39 @@
       </w:r>
       <w:proofErr w:type="spellEnd"/>
       <w:r>
-        <w:t xml:space="preserve"> vendor. </w:t>
+        <w:t xml:space="preserve"> vendor.</w:t>
+      </w:r>
+      <w:r>
+        <w:t xml:space="preserve"> Isotope correction will be automatically applied by Reporter</w:t>
+      </w:r>
+      <w:hyperlink w:anchor="_ENREF_4" w:tooltip="Vaudel, 2010 #11" w:history="1">
+        <w:r>
+          <w:fldChar w:fldCharType="begin"/>
+        </w:r>
+        <w:r>
+          <w:instrText xml:space="preserve"> ADDIN EN.CITE &lt;EndNote&gt;&lt;Cite&gt;&lt;Author&gt;Vaudel&lt;/Author&gt;&lt;Year&gt;2010&lt;/Year&gt;&lt;RecNum&gt;11&lt;/RecNum&gt;&lt;DisplayText&gt;&lt;style face="superscript"&gt;4&lt;/style&gt;&lt;/DisplayText&gt;&lt;record&gt;&lt;rec-number&gt;11&lt;/rec-number&gt;&lt;foreign-keys&gt;&lt;key app="EN" db-id="rzw0fvsa6rrp5xet5ds5fszafppf02dfex5e"&gt;11&lt;/key&gt;&lt;/foreign-keys&gt;&lt;ref-type name="Journal Article"&gt;17&lt;/ref-type&gt;&lt;contributors&gt;&lt;authors&gt;&lt;author&gt;Vaudel, Marc&lt;/author&gt;&lt;author&gt;Sickmann, Albert&lt;/author&gt;&lt;author&gt;Martens, Lennart&lt;/author&gt;&lt;/authors&gt;&lt;/contributors&gt;&lt;titles&gt;&lt;title&gt;Peptide and protein quantification: A map of the minefield&lt;/title&gt;&lt;secondary-title&gt;PROTEOMICS&lt;/secondary-title&gt;&lt;/titles&gt;&lt;periodical&gt;&lt;full-title&gt;Proteomics&lt;/full-title&gt;&lt;abbr-1&gt;Proteomics&lt;/abbr-1&gt;&lt;/periodical&gt;&lt;pages&gt;650-670&lt;/pages&gt;&lt;volume&gt;10&lt;/volume&gt;&lt;number&gt;4&lt;/number&gt;&lt;keywords&gt;&lt;keyword&gt;Bioinformatics&lt;/keyword&gt;&lt;keyword&gt;Quantification&lt;/keyword&gt;&lt;keyword&gt;MS&lt;/keyword&gt;&lt;/keywords&gt;&lt;dates&gt;&lt;year&gt;2010&lt;/year&gt;&lt;/dates&gt;&lt;publisher&gt;WILEY-VCH Verlag&lt;/publisher&gt;&lt;isbn&gt;1615-9861&lt;/isbn&gt;&lt;urls&gt;&lt;related-urls&gt;&lt;url&gt;http://dx.doi.org/10.1002/pmic.200900481&lt;/url&gt;&lt;/related-urls&gt;&lt;/urls&gt;&lt;electronic-resource-num&gt;10.1002/pmic.200900481&lt;/electronic-resource-num&gt;&lt;/record&gt;&lt;/Cite&gt;&lt;/EndNote&gt;</w:instrText>
+        </w:r>
+        <w:r>
+          <w:fldChar w:fldCharType="separate"/>
+        </w:r>
+        <w:r>
+          <w:rPr>
+            <w:noProof/>
+            <w:vertAlign w:val="superscript"/>
+          </w:rPr>
+          <w:t>4</w:t>
+        </w:r>
+        <w:r>
+          <w:fldChar w:fldCharType="end"/>
+        </w:r>
+      </w:hyperlink>
+      <w:bookmarkStart w:id="1" w:name="_GoBack"/>
+      <w:bookmarkEnd w:id="1"/>
+      <w:r>
+        <w:t>.</w:t>
+      </w:r>
+      <w:r>
+        <w:t xml:space="preserve"> </w:t>
       </w:r>
       <w:r>
         <w:rPr>
@@ -2629,7 +3065,6 @@
         </w:rPr>
         <w:t xml:space="preserve"> </w:t>
       </w:r>
-      <w:commentRangeStart w:id="1"/>
       <w:r>
         <w:rPr>
           <w:i/>
@@ -2646,13 +3081,6 @@
           <w:lang w:val="en-GB"/>
         </w:rPr>
         <w:t>2.2d]</w:t>
-      </w:r>
-      <w:commentRangeEnd w:id="1"/>
-      <w:r>
-        <w:rPr>
-          <w:rStyle w:val="CommentReference"/>
-        </w:rPr>
-        <w:commentReference w:id="1"/>
       </w:r>
     </w:p>
     <w:p>
@@ -3250,6 +3678,7 @@
       <w:r>
         <w:t xml:space="preserve">. </w:t>
       </w:r>
+      <w:proofErr w:type="gramStart"/>
       <w:r>
         <w:t>However, if look at the rest of the row for this protein you will see that it only has</w:t>
       </w:r>
@@ -3257,13 +3686,31 @@
         <w:t xml:space="preserve"> one validated peptide and two </w:t>
       </w:r>
       <w:r>
-        <w:t xml:space="preserve">validated spectra. </w:t>
+        <w:t>validated spectra.</w:t>
+      </w:r>
+      <w:proofErr w:type="gramEnd"/>
+      <w:r>
+        <w:t xml:space="preserve"> </w:t>
       </w:r>
       <w:r>
         <w:rPr>
           <w:i/>
         </w:rPr>
-        <w:t>Can we trust a quantification with just one validated peptide and two validated spectra?</w:t>
+        <w:t xml:space="preserve">Can we trust </w:t>
+      </w:r>
+      <w:proofErr w:type="gramStart"/>
+      <w:r>
+        <w:rPr>
+          <w:i/>
+        </w:rPr>
+        <w:t>a quantification</w:t>
+      </w:r>
+      <w:proofErr w:type="gramEnd"/>
+      <w:r>
+        <w:rPr>
+          <w:i/>
+        </w:rPr>
+        <w:t xml:space="preserve"> with just one validated peptide and two validated spectra?</w:t>
       </w:r>
       <w:r>
         <w:rPr>
@@ -3273,7 +3720,6 @@
         </w:rPr>
         <w:t xml:space="preserve"> </w:t>
       </w:r>
-      <w:commentRangeStart w:id="2"/>
       <w:r>
         <w:rPr>
           <w:i/>
@@ -3309,13 +3755,6 @@
         </w:rPr>
         <w:t>]</w:t>
       </w:r>
-      <w:commentRangeEnd w:id="2"/>
-      <w:r>
-        <w:rPr>
-          <w:rStyle w:val="CommentReference"/>
-        </w:rPr>
-        <w:commentReference w:id="2"/>
-      </w:r>
     </w:p>
     <w:p>
       <w:pPr>
@@ -3330,7 +3769,15 @@
         <w:jc w:val="both"/>
       </w:pPr>
       <w:r>
-        <w:t>Redo the plot, but this time only include the proteins with at least two validated peptides.</w:t>
+        <w:t xml:space="preserve">Redo the plot, but </w:t>
+      </w:r>
+      <w:proofErr w:type="gramStart"/>
+      <w:r>
+        <w:t>this time only include</w:t>
+      </w:r>
+      <w:proofErr w:type="gramEnd"/>
+      <w:r>
+        <w:t xml:space="preserve"> the proteins with at least two validated peptides.</w:t>
       </w:r>
     </w:p>
     <w:p>
@@ -3696,7 +4143,15 @@
         <w:t>or real experiments</w:t>
       </w:r>
       <w:r>
-        <w:t xml:space="preserve">. Which makes protein quantification one of the most challenging tasks to do correctly in proteomics today. </w:t>
+        <w:t xml:space="preserve">. </w:t>
+      </w:r>
+      <w:proofErr w:type="gramStart"/>
+      <w:r>
+        <w:t>Which makes protein quantification one of the most challenging tasks to do correctly in proteomics today.</w:t>
+      </w:r>
+      <w:proofErr w:type="gramEnd"/>
+      <w:r>
+        <w:t xml:space="preserve"> </w:t>
       </w:r>
     </w:p>
     <w:p>
@@ -3741,16 +4196,254 @@
       </w:r>
     </w:p>
     <w:p>
-      <w:commentRangeStart w:id="3"/>
-      <w:r>
-        <w:t>(to be added...)</w:t>
-      </w:r>
-      <w:commentRangeEnd w:id="3"/>
-      <w:r>
-        <w:rPr>
-          <w:rStyle w:val="CommentReference"/>
-        </w:rPr>
-        <w:commentReference w:id="3"/>
+      <w:pPr>
+        <w:spacing w:after="0" w:line="240" w:lineRule="auto"/>
+        <w:ind w:left="720" w:hanging="720"/>
+        <w:rPr>
+          <w:rFonts w:cs="Calibri"/>
+          <w:noProof/>
+        </w:rPr>
+      </w:pPr>
+      <w:r>
+        <w:fldChar w:fldCharType="begin"/>
+      </w:r>
+      <w:r>
+        <w:instrText xml:space="preserve"> ADDIN EN.REFLIST </w:instrText>
+      </w:r>
+      <w:r>
+        <w:fldChar w:fldCharType="separate"/>
+      </w:r>
+      <w:bookmarkStart w:id="2" w:name="_ENREF_1"/>
+      <w:r>
+        <w:rPr>
+          <w:rFonts w:cs="Calibri"/>
+          <w:noProof/>
+        </w:rPr>
+        <w:t>1.</w:t>
+      </w:r>
+      <w:r>
+        <w:rPr>
+          <w:rFonts w:cs="Calibri"/>
+          <w:noProof/>
+        </w:rPr>
+        <w:tab/>
+        <w:t xml:space="preserve">Ross, P.L. et al. Multiplexed protein quantitation in Saccharomyces cerevisiae using amine-reactive isobaric tagging reagents. </w:t>
+      </w:r>
+      <w:r>
+        <w:rPr>
+          <w:rFonts w:cs="Calibri"/>
+          <w:i/>
+          <w:noProof/>
+        </w:rPr>
+        <w:t>Molecular &amp; cellular proteomics : MCP</w:t>
+      </w:r>
+      <w:r>
+        <w:rPr>
+          <w:rFonts w:cs="Calibri"/>
+          <w:noProof/>
+        </w:rPr>
+        <w:t xml:space="preserve"> </w:t>
+      </w:r>
+      <w:r>
+        <w:rPr>
+          <w:rFonts w:cs="Calibri"/>
+          <w:b/>
+          <w:noProof/>
+        </w:rPr>
+        <w:t>3</w:t>
+      </w:r>
+      <w:r>
+        <w:rPr>
+          <w:rFonts w:cs="Calibri"/>
+          <w:noProof/>
+        </w:rPr>
+        <w:t>, 1154-1169 (2004).</w:t>
+      </w:r>
+      <w:bookmarkEnd w:id="2"/>
+    </w:p>
+    <w:p>
+      <w:pPr>
+        <w:spacing w:after="0" w:line="240" w:lineRule="auto"/>
+        <w:ind w:left="720" w:hanging="720"/>
+        <w:rPr>
+          <w:rFonts w:cs="Calibri"/>
+          <w:noProof/>
+        </w:rPr>
+      </w:pPr>
+      <w:bookmarkStart w:id="3" w:name="_ENREF_2"/>
+      <w:r>
+        <w:rPr>
+          <w:rFonts w:cs="Calibri"/>
+          <w:noProof/>
+        </w:rPr>
+        <w:t>2.</w:t>
+      </w:r>
+      <w:r>
+        <w:rPr>
+          <w:rFonts w:cs="Calibri"/>
+          <w:noProof/>
+        </w:rPr>
+        <w:tab/>
+        <w:t xml:space="preserve">Thompson, A. et al. Tandem mass tags: a novel quantification strategy for comparative analysis of complex protein mixtures by MS/MS. </w:t>
+      </w:r>
+      <w:r>
+        <w:rPr>
+          <w:rFonts w:cs="Calibri"/>
+          <w:i/>
+          <w:noProof/>
+        </w:rPr>
+        <w:t>Analytical chemistry</w:t>
+      </w:r>
+      <w:r>
+        <w:rPr>
+          <w:rFonts w:cs="Calibri"/>
+          <w:noProof/>
+        </w:rPr>
+        <w:t xml:space="preserve"> </w:t>
+      </w:r>
+      <w:r>
+        <w:rPr>
+          <w:rFonts w:cs="Calibri"/>
+          <w:b/>
+          <w:noProof/>
+        </w:rPr>
+        <w:t>75</w:t>
+      </w:r>
+      <w:r>
+        <w:rPr>
+          <w:rFonts w:cs="Calibri"/>
+          <w:noProof/>
+        </w:rPr>
+        <w:t>, 1895-1904 (2003).</w:t>
+      </w:r>
+      <w:bookmarkEnd w:id="3"/>
+    </w:p>
+    <w:p>
+      <w:pPr>
+        <w:spacing w:after="0" w:line="240" w:lineRule="auto"/>
+        <w:ind w:left="720" w:hanging="720"/>
+        <w:rPr>
+          <w:rFonts w:cs="Calibri"/>
+          <w:noProof/>
+        </w:rPr>
+      </w:pPr>
+      <w:bookmarkStart w:id="4" w:name="_ENREF_3"/>
+      <w:r>
+        <w:rPr>
+          <w:rFonts w:cs="Calibri"/>
+          <w:noProof/>
+        </w:rPr>
+        <w:t>3.</w:t>
+      </w:r>
+      <w:r>
+        <w:rPr>
+          <w:rFonts w:cs="Calibri"/>
+          <w:noProof/>
+        </w:rPr>
+        <w:tab/>
+        <w:t xml:space="preserve">Kocher, T. et al. High precision quantitative proteomics using iTRAQ on an LTQ Orbitrap: a new mass spectrometric method combining the benefits of all. </w:t>
+      </w:r>
+      <w:r>
+        <w:rPr>
+          <w:rFonts w:cs="Calibri"/>
+          <w:i/>
+          <w:noProof/>
+        </w:rPr>
+        <w:t>Journal of proteome research</w:t>
+      </w:r>
+      <w:r>
+        <w:rPr>
+          <w:rFonts w:cs="Calibri"/>
+          <w:noProof/>
+        </w:rPr>
+        <w:t xml:space="preserve"> </w:t>
+      </w:r>
+      <w:r>
+        <w:rPr>
+          <w:rFonts w:cs="Calibri"/>
+          <w:b/>
+          <w:noProof/>
+        </w:rPr>
+        <w:t>8</w:t>
+      </w:r>
+      <w:r>
+        <w:rPr>
+          <w:rFonts w:cs="Calibri"/>
+          <w:noProof/>
+        </w:rPr>
+        <w:t>, 4743-4752 (2009).</w:t>
+      </w:r>
+      <w:bookmarkEnd w:id="4"/>
+    </w:p>
+    <w:p>
+      <w:pPr>
+        <w:spacing w:line="240" w:lineRule="auto"/>
+        <w:ind w:left="720" w:hanging="720"/>
+        <w:rPr>
+          <w:rFonts w:cs="Calibri"/>
+          <w:noProof/>
+        </w:rPr>
+      </w:pPr>
+      <w:bookmarkStart w:id="5" w:name="_ENREF_4"/>
+      <w:r>
+        <w:rPr>
+          <w:rFonts w:cs="Calibri"/>
+          <w:noProof/>
+        </w:rPr>
+        <w:t>4.</w:t>
+      </w:r>
+      <w:r>
+        <w:rPr>
+          <w:rFonts w:cs="Calibri"/>
+          <w:noProof/>
+        </w:rPr>
+        <w:tab/>
+        <w:t xml:space="preserve">Vaudel, M., Sickmann, A. &amp; Martens, L. Peptide and protein quantification: A map of the minefield. </w:t>
+      </w:r>
+      <w:r>
+        <w:rPr>
+          <w:rFonts w:cs="Calibri"/>
+          <w:i/>
+          <w:noProof/>
+        </w:rPr>
+        <w:t>Proteomics</w:t>
+      </w:r>
+      <w:r>
+        <w:rPr>
+          <w:rFonts w:cs="Calibri"/>
+          <w:noProof/>
+        </w:rPr>
+        <w:t xml:space="preserve"> </w:t>
+      </w:r>
+      <w:r>
+        <w:rPr>
+          <w:rFonts w:cs="Calibri"/>
+          <w:b/>
+          <w:noProof/>
+        </w:rPr>
+        <w:t>10</w:t>
+      </w:r>
+      <w:r>
+        <w:rPr>
+          <w:rFonts w:cs="Calibri"/>
+          <w:noProof/>
+        </w:rPr>
+        <w:t>, 650-670 (2010).</w:t>
+      </w:r>
+      <w:bookmarkEnd w:id="5"/>
+    </w:p>
+    <w:p>
+      <w:pPr>
+        <w:spacing w:line="240" w:lineRule="auto"/>
+        <w:rPr>
+          <w:rFonts w:cs="Calibri"/>
+          <w:noProof/>
+        </w:rPr>
+      </w:pPr>
+    </w:p>
+    <w:p>
+      <w:r>
+        <w:fldChar w:fldCharType="end"/>
       </w:r>
     </w:p>
     <w:sectPr>
@@ -3765,64 +4458,8 @@
 </w:document>
 </file>
 
-<file path=word/comments.xml><?xml version="1.0" encoding="utf-8"?>
-<w:comments xmlns:ve="http://schemas.openxmlformats.org/markup-compatibility/2006" xmlns:o="urn:schemas-microsoft-com:office:office" xmlns:r="http://schemas.openxmlformats.org/officeDocument/2006/relationships" xmlns:m="http://schemas.openxmlformats.org/officeDocument/2006/math" xmlns:v="urn:schemas-microsoft-com:vml" xmlns:wp="http://schemas.openxmlformats.org/drawingml/2006/wordprocessingDrawing" xmlns:w10="urn:schemas-microsoft-com:office:word" xmlns:w="http://schemas.openxmlformats.org/wordprocessingml/2006/main" xmlns:wne="http://schemas.microsoft.com/office/word/2006/wordml">
-  <w:comment w:id="1" w:author="Harald Barsnes" w:date="2013-06-16T16:19:00Z" w:initials="HB">
-    <w:p>
-      <w:pPr>
-        <w:pStyle w:val="CommentText"/>
-      </w:pPr>
-      <w:r>
-        <w:rPr>
-          <w:rStyle w:val="CommentReference"/>
-        </w:rPr>
-        <w:annotationRef/>
-      </w:r>
-      <w:r>
-        <w:t>@Marc: I'll leave the answering of this one to you. ;)</w:t>
-      </w:r>
-    </w:p>
-  </w:comment>
-  <w:comment w:id="2" w:author="Harald Barsnes" w:date="2013-06-16T16:34:00Z" w:initials="HB">
-    <w:p>
-      <w:pPr>
-        <w:pStyle w:val="CommentText"/>
-      </w:pPr>
-      <w:r>
-        <w:rPr>
-          <w:rStyle w:val="CommentReference"/>
-        </w:rPr>
-        <w:annotationRef/>
-      </w:r>
-      <w:r>
-        <w:t xml:space="preserve">@Marc: </w:t>
-      </w:r>
-      <w:r>
-        <w:t>Any good answer for this one?</w:t>
-      </w:r>
-    </w:p>
-  </w:comment>
-  <w:comment w:id="3" w:author="Harald Barsnes" w:date="2013-06-16T16:51:00Z" w:initials="HB">
-    <w:p>
-      <w:pPr>
-        <w:pStyle w:val="CommentText"/>
-      </w:pPr>
-      <w:r>
-        <w:rPr>
-          <w:rStyle w:val="CommentReference"/>
-        </w:rPr>
-        <w:annotationRef/>
-      </w:r>
-      <w:r>
-        <w:t>@Marc: I assume you have some suggestions here? Like your review etc. ;)</w:t>
-      </w:r>
-    </w:p>
-  </w:comment>
-</w:comments>
-</file>
-
 <file path=word/endnotes.xml><?xml version="1.0" encoding="utf-8"?>
-<w:endnotes xmlns:ve="http://schemas.openxmlformats.org/markup-compatibility/2006" xmlns:o="urn:schemas-microsoft-com:office:office" xmlns:r="http://schemas.openxmlformats.org/officeDocument/2006/relationships" xmlns:m="http://schemas.openxmlformats.org/officeDocument/2006/math" xmlns:v="urn:schemas-microsoft-com:vml" xmlns:wp="http://schemas.openxmlformats.org/drawingml/2006/wordprocessingDrawing" xmlns:w10="urn:schemas-microsoft-com:office:word" xmlns:w="http://schemas.openxmlformats.org/wordprocessingml/2006/main" xmlns:wne="http://schemas.microsoft.com/office/word/2006/wordml">
+<w:endnotes xmlns:wpc="http://schemas.microsoft.com/office/word/2010/wordprocessingCanvas" xmlns:mc="http://schemas.openxmlformats.org/markup-compatibility/2006" xmlns:o="urn:schemas-microsoft-com:office:office" xmlns:r="http://schemas.openxmlformats.org/officeDocument/2006/relationships" xmlns:m="http://schemas.openxmlformats.org/officeDocument/2006/math" xmlns:v="urn:schemas-microsoft-com:vml" xmlns:wp14="http://schemas.microsoft.com/office/word/2010/wordprocessingDrawing" xmlns:wp="http://schemas.openxmlformats.org/drawingml/2006/wordprocessingDrawing" xmlns:w10="urn:schemas-microsoft-com:office:word" xmlns:w="http://schemas.openxmlformats.org/wordprocessingml/2006/main" xmlns:w14="http://schemas.microsoft.com/office/word/2010/wordml" xmlns:wpg="http://schemas.microsoft.com/office/word/2010/wordprocessingGroup" xmlns:wpi="http://schemas.microsoft.com/office/word/2010/wordprocessingInk" xmlns:wne="http://schemas.microsoft.com/office/word/2006/wordml" xmlns:wps="http://schemas.microsoft.com/office/word/2010/wordprocessingShape" mc:Ignorable="w14 wp14">
   <w:endnote w:type="separator" w:id="-1">
     <w:p>
       <w:pPr>
@@ -3847,7 +4484,7 @@
 </file>
 
 <file path=word/footer1.xml><?xml version="1.0" encoding="utf-8"?>
-<w:ftr xmlns:ve="http://schemas.openxmlformats.org/markup-compatibility/2006" xmlns:o="urn:schemas-microsoft-com:office:office" xmlns:r="http://schemas.openxmlformats.org/officeDocument/2006/relationships" xmlns:m="http://schemas.openxmlformats.org/officeDocument/2006/math" xmlns:v="urn:schemas-microsoft-com:vml" xmlns:wp="http://schemas.openxmlformats.org/drawingml/2006/wordprocessingDrawing" xmlns:w10="urn:schemas-microsoft-com:office:word" xmlns:w="http://schemas.openxmlformats.org/wordprocessingml/2006/main" xmlns:wne="http://schemas.microsoft.com/office/word/2006/wordml">
+<w:ftr xmlns:wpc="http://schemas.microsoft.com/office/word/2010/wordprocessingCanvas" xmlns:mc="http://schemas.openxmlformats.org/markup-compatibility/2006" xmlns:o="urn:schemas-microsoft-com:office:office" xmlns:r="http://schemas.openxmlformats.org/officeDocument/2006/relationships" xmlns:m="http://schemas.openxmlformats.org/officeDocument/2006/math" xmlns:v="urn:schemas-microsoft-com:vml" xmlns:wp14="http://schemas.microsoft.com/office/word/2010/wordprocessingDrawing" xmlns:wp="http://schemas.openxmlformats.org/drawingml/2006/wordprocessingDrawing" xmlns:w10="urn:schemas-microsoft-com:office:word" xmlns:w="http://schemas.openxmlformats.org/wordprocessingml/2006/main" xmlns:w14="http://schemas.microsoft.com/office/word/2010/wordml" xmlns:wpg="http://schemas.microsoft.com/office/word/2010/wordprocessingGroup" xmlns:wpi="http://schemas.microsoft.com/office/word/2010/wordprocessingInk" xmlns:wne="http://schemas.microsoft.com/office/word/2006/wordml" xmlns:wps="http://schemas.microsoft.com/office/word/2010/wordprocessingShape" mc:Ignorable="w14 wp14">
   <w:p>
     <w:pPr>
       <w:pBdr>
@@ -3959,7 +4596,7 @@
         <w:b/>
         <w:noProof/>
       </w:rPr>
-      <w:t>1</w:t>
+      <w:t>2</w:t>
     </w:r>
     <w:r>
       <w:rPr>
@@ -4006,7 +4643,7 @@
 </file>
 
 <file path=word/footnotes.xml><?xml version="1.0" encoding="utf-8"?>
-<w:footnotes xmlns:ve="http://schemas.openxmlformats.org/markup-compatibility/2006" xmlns:o="urn:schemas-microsoft-com:office:office" xmlns:r="http://schemas.openxmlformats.org/officeDocument/2006/relationships" xmlns:m="http://schemas.openxmlformats.org/officeDocument/2006/math" xmlns:v="urn:schemas-microsoft-com:vml" xmlns:wp="http://schemas.openxmlformats.org/drawingml/2006/wordprocessingDrawing" xmlns:w10="urn:schemas-microsoft-com:office:word" xmlns:w="http://schemas.openxmlformats.org/wordprocessingml/2006/main" xmlns:wne="http://schemas.microsoft.com/office/word/2006/wordml">
+<w:footnotes xmlns:wpc="http://schemas.microsoft.com/office/word/2010/wordprocessingCanvas" xmlns:mc="http://schemas.openxmlformats.org/markup-compatibility/2006" xmlns:o="urn:schemas-microsoft-com:office:office" xmlns:r="http://schemas.openxmlformats.org/officeDocument/2006/relationships" xmlns:m="http://schemas.openxmlformats.org/officeDocument/2006/math" xmlns:v="urn:schemas-microsoft-com:vml" xmlns:wp14="http://schemas.microsoft.com/office/word/2010/wordprocessingDrawing" xmlns:wp="http://schemas.openxmlformats.org/drawingml/2006/wordprocessingDrawing" xmlns:w10="urn:schemas-microsoft-com:office:word" xmlns:w="http://schemas.openxmlformats.org/wordprocessingml/2006/main" xmlns:w14="http://schemas.microsoft.com/office/word/2010/wordml" xmlns:wpg="http://schemas.microsoft.com/office/word/2010/wordprocessingGroup" xmlns:wpi="http://schemas.microsoft.com/office/word/2010/wordprocessingInk" xmlns:wne="http://schemas.microsoft.com/office/word/2006/wordml" xmlns:wps="http://schemas.microsoft.com/office/word/2010/wordprocessingShape" mc:Ignorable="w14 wp14">
   <w:footnote w:type="separator" w:id="-1">
     <w:p>
       <w:pPr>
@@ -4031,7 +4668,7 @@
 </file>
 
 <file path=word/header1.xml><?xml version="1.0" encoding="utf-8"?>
-<w:hdr xmlns:ve="http://schemas.openxmlformats.org/markup-compatibility/2006" xmlns:o="urn:schemas-microsoft-com:office:office" xmlns:r="http://schemas.openxmlformats.org/officeDocument/2006/relationships" xmlns:m="http://schemas.openxmlformats.org/officeDocument/2006/math" xmlns:v="urn:schemas-microsoft-com:vml" xmlns:wp="http://schemas.openxmlformats.org/drawingml/2006/wordprocessingDrawing" xmlns:w10="urn:schemas-microsoft-com:office:word" xmlns:w="http://schemas.openxmlformats.org/wordprocessingml/2006/main" xmlns:wne="http://schemas.microsoft.com/office/word/2006/wordml">
+<w:hdr xmlns:wpc="http://schemas.microsoft.com/office/word/2010/wordprocessingCanvas" xmlns:mc="http://schemas.openxmlformats.org/markup-compatibility/2006" xmlns:o="urn:schemas-microsoft-com:office:office" xmlns:r="http://schemas.openxmlformats.org/officeDocument/2006/relationships" xmlns:m="http://schemas.openxmlformats.org/officeDocument/2006/math" xmlns:v="urn:schemas-microsoft-com:vml" xmlns:wp14="http://schemas.microsoft.com/office/word/2010/wordprocessingDrawing" xmlns:wp="http://schemas.openxmlformats.org/drawingml/2006/wordprocessingDrawing" xmlns:w10="urn:schemas-microsoft-com:office:word" xmlns:w="http://schemas.openxmlformats.org/wordprocessingml/2006/main" xmlns:w14="http://schemas.microsoft.com/office/word/2010/wordml" xmlns:wpg="http://schemas.microsoft.com/office/word/2010/wordprocessingGroup" xmlns:wpi="http://schemas.microsoft.com/office/word/2010/wordprocessingInk" xmlns:wne="http://schemas.microsoft.com/office/word/2006/wordml" xmlns:wps="http://schemas.microsoft.com/office/word/2010/wordprocessingShape" mc:Ignorable="w14 wp14">
   <w:p>
     <w:pPr>
       <w:pStyle w:val="Header"/>
@@ -4087,7 +4724,7 @@
 </file>
 
 <file path=word/numbering.xml><?xml version="1.0" encoding="utf-8"?>
-<w:numbering xmlns:ve="http://schemas.openxmlformats.org/markup-compatibility/2006" xmlns:o="urn:schemas-microsoft-com:office:office" xmlns:r="http://schemas.openxmlformats.org/officeDocument/2006/relationships" xmlns:m="http://schemas.openxmlformats.org/officeDocument/2006/math" xmlns:v="urn:schemas-microsoft-com:vml" xmlns:wp="http://schemas.openxmlformats.org/drawingml/2006/wordprocessingDrawing" xmlns:w10="urn:schemas-microsoft-com:office:word" xmlns:w="http://schemas.openxmlformats.org/wordprocessingml/2006/main" xmlns:wne="http://schemas.microsoft.com/office/word/2006/wordml">
+<w:numbering xmlns:wpc="http://schemas.microsoft.com/office/word/2010/wordprocessingCanvas" xmlns:mc="http://schemas.openxmlformats.org/markup-compatibility/2006" xmlns:o="urn:schemas-microsoft-com:office:office" xmlns:r="http://schemas.openxmlformats.org/officeDocument/2006/relationships" xmlns:m="http://schemas.openxmlformats.org/officeDocument/2006/math" xmlns:v="urn:schemas-microsoft-com:vml" xmlns:wp14="http://schemas.microsoft.com/office/word/2010/wordprocessingDrawing" xmlns:wp="http://schemas.openxmlformats.org/drawingml/2006/wordprocessingDrawing" xmlns:w10="urn:schemas-microsoft-com:office:word" xmlns:w="http://schemas.openxmlformats.org/wordprocessingml/2006/main" xmlns:w14="http://schemas.microsoft.com/office/word/2010/wordml" xmlns:wpg="http://schemas.microsoft.com/office/word/2010/wordprocessingGroup" xmlns:wpi="http://schemas.microsoft.com/office/word/2010/wordprocessingInk" xmlns:wne="http://schemas.microsoft.com/office/word/2006/wordml" xmlns:wps="http://schemas.microsoft.com/office/word/2010/wordprocessingShape" mc:Ignorable="w14 wp14">
   <w:abstractNum w:abstractNumId="0">
     <w:nsid w:val="00000001"/>
     <w:multiLevelType w:val="multilevel"/>
@@ -5711,7 +6348,7 @@
 </file>
 
 <file path=word/styles.xml><?xml version="1.0" encoding="utf-8"?>
-<w:styles xmlns:r="http://schemas.openxmlformats.org/officeDocument/2006/relationships" xmlns:w="http://schemas.openxmlformats.org/wordprocessingml/2006/main">
+<w:styles xmlns:mc="http://schemas.openxmlformats.org/markup-compatibility/2006" xmlns:r="http://schemas.openxmlformats.org/officeDocument/2006/relationships" xmlns:w="http://schemas.openxmlformats.org/wordprocessingml/2006/main" xmlns:w14="http://schemas.microsoft.com/office/word/2010/wordml" mc:Ignorable="w14">
   <w:docDefaults>
     <w:rPrDefault>
       <w:rPr>
@@ -5908,7 +6545,6 @@
     <w:uiPriority w:val="99"/>
     <w:semiHidden/>
     <w:unhideWhenUsed/>
-    <w:qFormat/>
     <w:tblPr>
       <w:tblInd w:w="0" w:type="dxa"/>
       <w:tblCellMar>
@@ -6430,8 +7066,8 @@
       <w:szCs w:val="18"/>
     </w:rPr>
   </w:style>
-  <w:style w:type="table" w:customStyle="1" w:styleId="MediumShading1-Accent1">
-    <w:name w:val="Medium Shading 1 Accent 1"/>
+  <w:style w:type="table" w:customStyle="1" w:styleId="MediumShading1-Accent11">
+    <w:name w:val="Medium Shading 1 - Accent 11"/>
     <w:basedOn w:val="TableNormal"/>
     <w:uiPriority w:val="63"/>
     <w:rsid w:val="00F438D7"/>
@@ -6687,7 +7323,7 @@
     <w:lsdException w:name="Bibliography" w:uiPriority="37"/>
     <w:lsdException w:name="TOC Heading" w:uiPriority="39" w:qFormat="1"/>
   </w:latentStyles>
-  <w:style w:type="paragraph" w:default="1" w:styleId="Standard">
+  <w:style w:type="paragraph" w:default="1" w:styleId="Normal">
     <w:name w:val="Normal"/>
     <w:qFormat/>
     <w:rsid w:val="00916DF9"/>
@@ -6700,11 +7336,11 @@
       <w:lang w:val="en-US" w:eastAsia="en-US"/>
     </w:rPr>
   </w:style>
-  <w:style w:type="paragraph" w:styleId="berschrift1">
+  <w:style w:type="paragraph" w:styleId="Heading1">
     <w:name w:val="heading 1"/>
-    <w:basedOn w:val="Standard"/>
-    <w:next w:val="Standard"/>
-    <w:link w:val="berschrift1Zchn"/>
+    <w:basedOn w:val="Normal"/>
+    <w:next w:val="Normal"/>
+    <w:link w:val="Heading1Char"/>
     <w:uiPriority w:val="9"/>
     <w:qFormat/>
     <w:rsid w:val="00FA5B0C"/>
@@ -6723,13 +7359,13 @@
       <w:szCs w:val="28"/>
     </w:rPr>
   </w:style>
-  <w:style w:type="character" w:default="1" w:styleId="Absatz-Standardschriftart">
+  <w:style w:type="character" w:default="1" w:styleId="DefaultParagraphFont">
     <w:name w:val="Default Paragraph Font"/>
     <w:uiPriority w:val="1"/>
     <w:semiHidden/>
     <w:unhideWhenUsed/>
   </w:style>
-  <w:style w:type="table" w:default="1" w:styleId="NormaleTabelle">
+  <w:style w:type="table" w:default="1" w:styleId="TableNormal">
     <w:name w:val="Normal Table"/>
     <w:uiPriority w:val="99"/>
     <w:semiHidden/>
@@ -6744,17 +7380,17 @@
       </w:tblCellMar>
     </w:tblPr>
   </w:style>
-  <w:style w:type="numbering" w:default="1" w:styleId="KeineListe">
+  <w:style w:type="numbering" w:default="1" w:styleId="NoList">
     <w:name w:val="No List"/>
     <w:uiPriority w:val="99"/>
     <w:semiHidden/>
     <w:unhideWhenUsed/>
   </w:style>
-  <w:style w:type="paragraph" w:styleId="Titel">
+  <w:style w:type="paragraph" w:styleId="Title">
     <w:name w:val="Title"/>
-    <w:basedOn w:val="Standard"/>
-    <w:next w:val="Standard"/>
-    <w:link w:val="TitelZchn"/>
+    <w:basedOn w:val="Normal"/>
+    <w:next w:val="Normal"/>
+    <w:link w:val="TitleChar"/>
     <w:uiPriority w:val="10"/>
     <w:qFormat/>
     <w:rsid w:val="00FA5B0C"/>
@@ -6774,10 +7410,10 @@
       <w:szCs w:val="52"/>
     </w:rPr>
   </w:style>
-  <w:style w:type="character" w:customStyle="1" w:styleId="TitelZchn">
+  <w:style w:type="character" w:customStyle="1" w:styleId="TitleChar">
     <w:name w:val="Title Char"/>
-    <w:basedOn w:val="Absatz-Standardschriftart"/>
-    <w:link w:val="Titel"/>
+    <w:basedOn w:val="DefaultParagraphFont"/>
+    <w:link w:val="Title"/>
     <w:uiPriority w:val="10"/>
     <w:rsid w:val="00FA5B0C"/>
     <w:rPr>
@@ -6789,10 +7425,10 @@
       <w:szCs w:val="52"/>
     </w:rPr>
   </w:style>
-  <w:style w:type="character" w:customStyle="1" w:styleId="berschrift1Zchn">
+  <w:style w:type="character" w:customStyle="1" w:styleId="Heading1Char">
     <w:name w:val="Heading 1 Char"/>
-    <w:basedOn w:val="Absatz-Standardschriftart"/>
-    <w:link w:val="berschrift1"/>
+    <w:basedOn w:val="DefaultParagraphFont"/>
+    <w:link w:val="Heading1"/>
     <w:uiPriority w:val="9"/>
     <w:rsid w:val="00FA5B0C"/>
     <w:rPr>
@@ -6804,9 +7440,9 @@
       <w:szCs w:val="28"/>
     </w:rPr>
   </w:style>
-  <w:style w:type="character" w:styleId="Hervorhebung">
+  <w:style w:type="character" w:styleId="Emphasis">
     <w:name w:val="Emphasis"/>
-    <w:basedOn w:val="Absatz-Standardschriftart"/>
+    <w:basedOn w:val="DefaultParagraphFont"/>
     <w:uiPriority w:val="20"/>
     <w:qFormat/>
     <w:rsid w:val="000A5E24"/>
@@ -6823,9 +7459,9 @@
       <w:u w:val="single"/>
     </w:rPr>
   </w:style>
-  <w:style w:type="character" w:styleId="SchwacheHervorhebung">
+  <w:style w:type="character" w:styleId="SubtleEmphasis">
     <w:name w:val="Subtle Emphasis"/>
-    <w:basedOn w:val="Absatz-Standardschriftart"/>
+    <w:basedOn w:val="DefaultParagraphFont"/>
     <w:uiPriority w:val="19"/>
     <w:qFormat/>
     <w:rsid w:val="00812A0D"/>
@@ -6835,9 +7471,9 @@
       <w:color w:val="808080"/>
     </w:rPr>
   </w:style>
-  <w:style w:type="character" w:styleId="BesuchterHyperlink">
+  <w:style w:type="character" w:styleId="FollowedHyperlink">
     <w:name w:val="FollowedHyperlink"/>
-    <w:basedOn w:val="Absatz-Standardschriftart"/>
+    <w:basedOn w:val="DefaultParagraphFont"/>
     <w:uiPriority w:val="99"/>
     <w:semiHidden/>
     <w:unhideWhenUsed/>
@@ -6847,9 +7483,9 @@
       <w:u w:val="single"/>
     </w:rPr>
   </w:style>
-  <w:style w:type="character" w:styleId="Fett">
+  <w:style w:type="character" w:styleId="Strong">
     <w:name w:val="Strong"/>
-    <w:basedOn w:val="Absatz-Standardschriftart"/>
+    <w:basedOn w:val="DefaultParagraphFont"/>
     <w:uiPriority w:val="22"/>
     <w:qFormat/>
     <w:rsid w:val="005501DD"/>
@@ -6858,10 +7494,10 @@
       <w:bCs/>
     </w:rPr>
   </w:style>
-  <w:style w:type="paragraph" w:styleId="Kopfzeile">
+  <w:style w:type="paragraph" w:styleId="Header">
     <w:name w:val="header"/>
-    <w:basedOn w:val="Standard"/>
-    <w:link w:val="KopfzeileZchn"/>
+    <w:basedOn w:val="Normal"/>
+    <w:link w:val="HeaderChar"/>
     <w:uiPriority w:val="99"/>
     <w:unhideWhenUsed/>
     <w:rsid w:val="00C22471"/>
@@ -6872,10 +7508,10 @@
       </w:tabs>
     </w:pPr>
   </w:style>
-  <w:style w:type="character" w:customStyle="1" w:styleId="KopfzeileZchn">
+  <w:style w:type="character" w:customStyle="1" w:styleId="HeaderChar">
     <w:name w:val="Header Char"/>
-    <w:basedOn w:val="Absatz-Standardschriftart"/>
-    <w:link w:val="Kopfzeile"/>
+    <w:basedOn w:val="DefaultParagraphFont"/>
+    <w:link w:val="Header"/>
     <w:uiPriority w:val="99"/>
     <w:rsid w:val="00C22471"/>
     <w:rPr>
@@ -6884,10 +7520,10 @@
       <w:lang w:val="en-US" w:eastAsia="en-US"/>
     </w:rPr>
   </w:style>
-  <w:style w:type="paragraph" w:styleId="Fuzeile">
+  <w:style w:type="paragraph" w:styleId="Footer">
     <w:name w:val="footer"/>
-    <w:basedOn w:val="Standard"/>
-    <w:link w:val="FuzeileZchn"/>
+    <w:basedOn w:val="Normal"/>
+    <w:link w:val="FooterChar"/>
     <w:uiPriority w:val="99"/>
     <w:unhideWhenUsed/>
     <w:rsid w:val="00C22471"/>
@@ -6898,10 +7534,10 @@
       </w:tabs>
     </w:pPr>
   </w:style>
-  <w:style w:type="character" w:customStyle="1" w:styleId="FuzeileZchn">
+  <w:style w:type="character" w:customStyle="1" w:styleId="FooterChar">
     <w:name w:val="Footer Char"/>
-    <w:basedOn w:val="Absatz-Standardschriftart"/>
-    <w:link w:val="Fuzeile"/>
+    <w:basedOn w:val="DefaultParagraphFont"/>
+    <w:link w:val="Footer"/>
     <w:uiPriority w:val="99"/>
     <w:rsid w:val="00C22471"/>
     <w:rPr>
@@ -6910,10 +7546,10 @@
       <w:lang w:val="en-US" w:eastAsia="en-US"/>
     </w:rPr>
   </w:style>
-  <w:style w:type="paragraph" w:styleId="Sprechblasentext">
+  <w:style w:type="paragraph" w:styleId="BalloonText">
     <w:name w:val="Balloon Text"/>
-    <w:basedOn w:val="Standard"/>
-    <w:link w:val="SprechblasentextZchn"/>
+    <w:basedOn w:val="Normal"/>
+    <w:link w:val="BalloonTextChar"/>
     <w:uiPriority w:val="99"/>
     <w:semiHidden/>
     <w:unhideWhenUsed/>
@@ -6927,10 +7563,10 @@
       <w:szCs w:val="16"/>
     </w:rPr>
   </w:style>
-  <w:style w:type="character" w:customStyle="1" w:styleId="SprechblasentextZchn">
+  <w:style w:type="character" w:customStyle="1" w:styleId="BalloonTextChar">
     <w:name w:val="Balloon Text Char"/>
-    <w:basedOn w:val="Absatz-Standardschriftart"/>
-    <w:link w:val="Sprechblasentext"/>
+    <w:basedOn w:val="DefaultParagraphFont"/>
+    <w:link w:val="BalloonText"/>
     <w:uiPriority w:val="99"/>
     <w:semiHidden/>
     <w:rsid w:val="00C22471"/>
@@ -6941,9 +7577,9 @@
       <w:lang w:val="en-US" w:eastAsia="en-US"/>
     </w:rPr>
   </w:style>
-  <w:style w:type="character" w:styleId="Platzhaltertext">
+  <w:style w:type="character" w:styleId="PlaceholderText">
     <w:name w:val="Placeholder Text"/>
-    <w:basedOn w:val="Absatz-Standardschriftart"/>
+    <w:basedOn w:val="DefaultParagraphFont"/>
     <w:uiPriority w:val="99"/>
     <w:semiHidden/>
     <w:rsid w:val="00ED124C"/>
@@ -6951,9 +7587,9 @@
       <w:color w:val="808080"/>
     </w:rPr>
   </w:style>
-  <w:style w:type="paragraph" w:styleId="Listenabsatz">
+  <w:style w:type="paragraph" w:styleId="ListParagraph">
     <w:name w:val="List Paragraph"/>
-    <w:basedOn w:val="Standard"/>
+    <w:basedOn w:val="Normal"/>
     <w:uiPriority w:val="34"/>
     <w:qFormat/>
     <w:rsid w:val="00ED124C"/>
@@ -6962,9 +7598,9 @@
       <w:contextualSpacing/>
     </w:pPr>
   </w:style>
-  <w:style w:type="character" w:styleId="Kommentarzeichen">
+  <w:style w:type="character" w:styleId="CommentReference">
     <w:name w:val="annotation reference"/>
-    <w:basedOn w:val="Absatz-Standardschriftart"/>
+    <w:basedOn w:val="DefaultParagraphFont"/>
     <w:uiPriority w:val="99"/>
     <w:semiHidden/>
     <w:unhideWhenUsed/>
@@ -6974,10 +7610,10 @@
       <w:szCs w:val="16"/>
     </w:rPr>
   </w:style>
-  <w:style w:type="paragraph" w:styleId="Kommentartext">
+  <w:style w:type="paragraph" w:styleId="CommentText">
     <w:name w:val="annotation text"/>
-    <w:basedOn w:val="Standard"/>
-    <w:link w:val="KommentartextZchn"/>
+    <w:basedOn w:val="Normal"/>
+    <w:link w:val="CommentTextChar"/>
     <w:uiPriority w:val="99"/>
     <w:semiHidden/>
     <w:unhideWhenUsed/>
@@ -6990,10 +7626,10 @@
       <w:szCs w:val="20"/>
     </w:rPr>
   </w:style>
-  <w:style w:type="character" w:customStyle="1" w:styleId="KommentartextZchn">
+  <w:style w:type="character" w:customStyle="1" w:styleId="CommentTextChar">
     <w:name w:val="Comment Text Char"/>
-    <w:basedOn w:val="Absatz-Standardschriftart"/>
-    <w:link w:val="Kommentartext"/>
+    <w:basedOn w:val="DefaultParagraphFont"/>
+    <w:link w:val="CommentText"/>
     <w:uiPriority w:val="99"/>
     <w:semiHidden/>
     <w:rsid w:val="0015689A"/>
@@ -7001,11 +7637,11 @@
       <w:lang w:val="en-US" w:eastAsia="en-US"/>
     </w:rPr>
   </w:style>
-  <w:style w:type="paragraph" w:styleId="Kommentarthema">
+  <w:style w:type="paragraph" w:styleId="CommentSubject">
     <w:name w:val="annotation subject"/>
-    <w:basedOn w:val="Kommentartext"/>
-    <w:next w:val="Kommentartext"/>
-    <w:link w:val="KommentarthemaZchn"/>
+    <w:basedOn w:val="CommentText"/>
+    <w:next w:val="CommentText"/>
+    <w:link w:val="CommentSubjectChar"/>
     <w:uiPriority w:val="99"/>
     <w:semiHidden/>
     <w:unhideWhenUsed/>
@@ -7015,10 +7651,10 @@
       <w:bCs/>
     </w:rPr>
   </w:style>
-  <w:style w:type="character" w:customStyle="1" w:styleId="KommentarthemaZchn">
+  <w:style w:type="character" w:customStyle="1" w:styleId="CommentSubjectChar">
     <w:name w:val="Comment Subject Char"/>
-    <w:basedOn w:val="KommentartextZchn"/>
-    <w:link w:val="Kommentarthema"/>
+    <w:basedOn w:val="CommentTextChar"/>
+    <w:link w:val="CommentSubject"/>
     <w:uiPriority w:val="99"/>
     <w:semiHidden/>
     <w:rsid w:val="0015689A"/>
@@ -7028,9 +7664,9 @@
       <w:lang w:val="en-US" w:eastAsia="en-US"/>
     </w:rPr>
   </w:style>
-  <w:style w:type="table" w:styleId="Tabellenraster">
+  <w:style w:type="table" w:styleId="TableGrid">
     <w:name w:val="Table Grid"/>
-    <w:basedOn w:val="NormaleTabelle"/>
+    <w:basedOn w:val="TableNormal"/>
     <w:uiPriority w:val="59"/>
     <w:rsid w:val="00B53C19"/>
     <w:tblPr>
@@ -7051,9 +7687,9 @@
       </w:tblCellMar>
     </w:tblPr>
   </w:style>
-  <w:style w:type="table" w:styleId="MittleresRaster3-Akzent5">
+  <w:style w:type="table" w:styleId="MediumGrid3-Accent5">
     <w:name w:val="Medium Grid 3 Accent 5"/>
-    <w:basedOn w:val="NormaleTabelle"/>
+    <w:basedOn w:val="TableNormal"/>
     <w:uiPriority w:val="69"/>
     <w:rsid w:val="00633117"/>
     <w:tblPr>
@@ -7189,7 +7825,7 @@
       </w:tcPr>
     </w:tblStylePr>
   </w:style>
-  <w:style w:type="paragraph" w:styleId="berarbeitung">
+  <w:style w:type="paragraph" w:styleId="Revision">
     <w:name w:val="Revision"/>
     <w:hidden/>
     <w:uiPriority w:val="99"/>
@@ -7201,9 +7837,9 @@
       <w:lang w:val="en-US" w:eastAsia="en-US"/>
     </w:rPr>
   </w:style>
-  <w:style w:type="paragraph" w:styleId="StandardWeb">
+  <w:style w:type="paragraph" w:styleId="NormalWeb">
     <w:name w:val="Normal (Web)"/>
-    <w:basedOn w:val="Standard"/>
+    <w:basedOn w:val="Normal"/>
     <w:uiPriority w:val="99"/>
     <w:semiHidden/>
     <w:unhideWhenUsed/>
@@ -7220,12 +7856,12 @@
   </w:style>
   <w:style w:type="character" w:customStyle="1" w:styleId="apple-style-span">
     <w:name w:val="apple-style-span"/>
-    <w:basedOn w:val="Absatz-Standardschriftart"/>
+    <w:basedOn w:val="DefaultParagraphFont"/>
     <w:rsid w:val="00CC21D6"/>
   </w:style>
   <w:style w:type="paragraph" w:customStyle="1" w:styleId="summary">
     <w:name w:val="summary"/>
-    <w:basedOn w:val="Standard"/>
+    <w:basedOn w:val="Normal"/>
     <w:rsid w:val="00CC21D6"/>
     <w:pPr>
       <w:spacing w:before="100" w:beforeAutospacing="1" w:after="100" w:afterAutospacing="1" w:line="240" w:lineRule="auto"/>
@@ -7528,7 +8164,7 @@
 </file>
 
 <file path=customXml/itemProps1.xml><?xml version="1.0" encoding="utf-8"?>
-<ds:datastoreItem xmlns:ds="http://schemas.openxmlformats.org/officeDocument/2006/customXml" ds:itemID="{385E3982-6491-4EE8-AB9D-1393E4003E92}">
+<ds:datastoreItem xmlns:ds="http://schemas.openxmlformats.org/officeDocument/2006/customXml" ds:itemID="{92F31DA1-779D-4AE3-BA87-F79BDF0B9EE0}">
   <ds:schemaRefs>
     <ds:schemaRef ds:uri="http://schemas.openxmlformats.org/officeDocument/2006/bibliography"/>
   </ds:schemaRefs>

</xml_diff>